<commit_message>
Programs done. Composing report.
</commit_message>
<xml_diff>
--- a/Report/旺宏科學獎.docx
+++ b/Report/旺宏科學獎.docx
@@ -272,784 +272,6 @@
         </w:rPr>
         <w:lastRenderedPageBreak/>
         <w:t>摘要</w:t>
-      </w:r>
-    </w:p>
-    <w:p>
-      <w:pPr>
-        <w:ind w:firstLine="480"/>
-      </w:pPr>
-      <w:r>
-        <w:rPr>
-          <w:rFonts w:hint="eastAsia"/>
-        </w:rPr>
-        <w:t>前人使用</w:t>
-      </w:r>
-      <w:r>
-        <w:rPr>
-          <w:rFonts w:hint="eastAsia"/>
-        </w:rPr>
-        <w:t>Genetic algorithm</w:t>
-      </w:r>
-      <w:r>
-        <w:rPr>
-          <w:rFonts w:hint="eastAsia"/>
-        </w:rPr>
-        <w:t>來訓練神經網路玩</w:t>
-      </w:r>
-      <w:r>
-        <w:rPr>
-          <w:rFonts w:hint="eastAsia"/>
-        </w:rPr>
-        <w:t>UNO</w:t>
-      </w:r>
-      <w:r>
-        <w:rPr>
-          <w:rFonts w:hint="eastAsia"/>
-        </w:rPr>
-        <w:t>，在淺層的神經網路下十分有效，但是在相對深層的神經網路下成效</w:t>
-      </w:r>
-      <w:proofErr w:type="gramStart"/>
-      <w:r>
-        <w:rPr>
-          <w:rFonts w:hint="eastAsia"/>
-        </w:rPr>
-        <w:t>不</w:t>
-      </w:r>
-      <w:proofErr w:type="gramEnd"/>
-      <w:r>
-        <w:rPr>
-          <w:rFonts w:hint="eastAsia"/>
-        </w:rPr>
-        <w:t>彰。</w:t>
-      </w:r>
-    </w:p>
-    <w:p>
-      <w:pPr>
-        <w:ind w:firstLine="480"/>
-      </w:pPr>
-      <w:r>
-        <w:rPr>
-          <w:rFonts w:hint="eastAsia"/>
-        </w:rPr>
-        <w:t>細菌使用基因來記憶所學所能，因此，只能完成相對簡單的任務；而人類使用大腦來記憶所學所能，因此，人類能完成相對複雜的任務。受此啟發，何不捨棄基因算法，使用</w:t>
-      </w:r>
-      <w:r>
-        <w:rPr>
-          <w:rFonts w:hint="eastAsia"/>
-        </w:rPr>
-        <w:t>Deep-Q-Learning</w:t>
-      </w:r>
-      <w:r>
-        <w:rPr>
-          <w:rFonts w:hint="eastAsia"/>
-        </w:rPr>
-        <w:t>來設計神經網路呢？</w:t>
-      </w:r>
-    </w:p>
-    <w:p>
-      <w:pPr>
-        <w:ind w:firstLine="480"/>
-      </w:pPr>
-      <w:r>
-        <w:rPr>
-          <w:rFonts w:hint="eastAsia"/>
-        </w:rPr>
-        <w:t>本研究使用</w:t>
-      </w:r>
-      <w:r>
-        <w:rPr>
-          <w:rFonts w:hint="eastAsia"/>
-        </w:rPr>
-        <w:t>五</w:t>
-      </w:r>
-      <w:r>
-        <w:rPr>
-          <w:rFonts w:hint="eastAsia"/>
-        </w:rPr>
-        <w:t>種不同的算法，</w:t>
-      </w:r>
-      <w:r>
-        <w:rPr>
-          <w:rFonts w:hint="eastAsia"/>
-        </w:rPr>
-        <w:t xml:space="preserve">Deep-Q-Learning </w:t>
-      </w:r>
-      <w:r>
-        <w:t>algorithm</w:t>
-      </w:r>
-      <w:r>
-        <w:rPr>
-          <w:rFonts w:hint="eastAsia"/>
-        </w:rPr>
-        <w:t>、</w:t>
-      </w:r>
-      <w:r>
-        <w:rPr>
-          <w:rFonts w:hint="eastAsia"/>
-        </w:rPr>
-        <w:t>G</w:t>
-      </w:r>
-      <w:r>
-        <w:t>enetic algorithm</w:t>
-      </w:r>
-      <w:r>
-        <w:rPr>
-          <w:rFonts w:hint="eastAsia"/>
-        </w:rPr>
-        <w:t>、</w:t>
-      </w:r>
-      <w:r>
-        <w:t>Naïve offensive/defensive algorithm</w:t>
-      </w:r>
-      <w:r>
-        <w:rPr>
-          <w:rFonts w:hint="eastAsia"/>
-        </w:rPr>
-        <w:t>以及</w:t>
-      </w:r>
-      <w:r>
-        <w:rPr>
-          <w:rFonts w:hint="eastAsia"/>
-        </w:rPr>
-        <w:t>D</w:t>
-      </w:r>
-      <w:r>
-        <w:t>ummy algorithm</w:t>
-      </w:r>
-      <w:r>
-        <w:rPr>
-          <w:rFonts w:hint="eastAsia"/>
-        </w:rPr>
-        <w:t>進行實驗</w:t>
-      </w:r>
-      <w:r>
-        <w:rPr>
-          <w:rFonts w:hint="eastAsia"/>
-        </w:rPr>
-        <w:t>。</w:t>
-      </w:r>
-    </w:p>
-    <w:p>
-      <w:pPr>
-        <w:ind w:firstLine="480"/>
-      </w:pPr>
-      <w:r>
-        <w:rPr>
-          <w:rFonts w:hint="eastAsia"/>
-        </w:rPr>
-        <w:t>Deep-Q-Learning algorithm</w:t>
-      </w:r>
-      <w:r>
-        <w:rPr>
-          <w:rFonts w:hint="eastAsia"/>
-        </w:rPr>
-        <w:t>對上</w:t>
-      </w:r>
-      <w:r>
-        <w:rPr>
-          <w:rFonts w:hint="eastAsia"/>
-        </w:rPr>
-        <w:t xml:space="preserve">Dummy </w:t>
-      </w:r>
-      <w:r>
-        <w:t>algorithm</w:t>
-      </w:r>
-      <w:r>
-        <w:rPr>
-          <w:rFonts w:hint="eastAsia"/>
-        </w:rPr>
-        <w:t>約</w:t>
-      </w:r>
-      <w:r>
-        <w:rPr>
-          <w:rFonts w:hint="eastAsia"/>
-        </w:rPr>
-        <w:t>有</w:t>
-      </w:r>
-      <m:oMath>
-        <m:r>
-          <m:rPr>
-            <m:sty m:val="p"/>
-          </m:rPr>
-          <w:rPr>
-            <w:rFonts w:ascii="Cambria Math" w:hAnsi="Cambria Math"/>
-          </w:rPr>
-          <m:t xml:space="preserve"> </m:t>
-        </m:r>
-        <m:r>
-          <m:rPr>
-            <m:sty m:val="p"/>
-          </m:rPr>
-          <w:rPr>
-            <w:rFonts w:ascii="Cambria Math" w:hAnsi="Cambria Math" w:hint="eastAsia"/>
-          </w:rPr>
-          <m:t>87%</m:t>
-        </m:r>
-        <m:r>
-          <m:rPr>
-            <m:sty m:val="p"/>
-          </m:rPr>
-          <w:rPr>
-            <w:rFonts w:ascii="Cambria Math" w:hAnsi="Cambria Math"/>
-          </w:rPr>
-          <m:t xml:space="preserve"> </m:t>
-        </m:r>
-      </m:oMath>
-      <w:r>
-        <w:rPr>
-          <w:rFonts w:hint="eastAsia"/>
-        </w:rPr>
-        <w:t>的勝率，</w:t>
-      </w:r>
-      <w:r>
-        <w:rPr>
-          <w:rFonts w:hint="eastAsia"/>
-        </w:rPr>
-        <w:t>對上</w:t>
-      </w:r>
-      <w:r>
-        <w:t>Naïve</w:t>
-      </w:r>
-      <w:r>
-        <w:rPr>
-          <w:rFonts w:hint="eastAsia"/>
-        </w:rPr>
-        <w:t xml:space="preserve"> </w:t>
-      </w:r>
-      <w:r>
-        <w:t>offensive/defensive algorithm</w:t>
-      </w:r>
-      <w:r>
-        <w:rPr>
-          <w:rFonts w:hint="eastAsia"/>
-        </w:rPr>
-        <w:t>約有</w:t>
-      </w:r>
-      <m:oMath>
-        <m:r>
-          <m:rPr>
-            <m:sty m:val="p"/>
-          </m:rPr>
-          <w:rPr>
-            <w:rFonts w:ascii="Cambria Math" w:hAnsi="Cambria Math"/>
-          </w:rPr>
-          <m:t xml:space="preserve"> </m:t>
-        </m:r>
-        <m:r>
-          <m:rPr>
-            <m:sty m:val="p"/>
-          </m:rPr>
-          <w:rPr>
-            <w:rFonts w:ascii="Cambria Math" w:hAnsi="Cambria Math" w:hint="eastAsia"/>
-          </w:rPr>
-          <m:t>69%</m:t>
-        </m:r>
-      </m:oMath>
-      <w:r>
-        <w:rPr>
-          <w:rFonts w:hint="eastAsia"/>
-        </w:rPr>
-        <w:t>/</w:t>
-      </w:r>
-      <m:oMath>
-        <m:r>
-          <m:rPr>
-            <m:sty m:val="p"/>
-          </m:rPr>
-          <w:rPr>
-            <w:rFonts w:ascii="Cambria Math" w:hAnsi="Cambria Math" w:hint="eastAsia"/>
-          </w:rPr>
-          <m:t xml:space="preserve">69% </m:t>
-        </m:r>
-      </m:oMath>
-      <w:r>
-        <w:rPr>
-          <w:rFonts w:hint="eastAsia"/>
-        </w:rPr>
-        <w:t>的勝率，</w:t>
-      </w:r>
-      <w:r>
-        <w:rPr>
-          <w:rFonts w:hint="eastAsia"/>
-        </w:rPr>
-        <w:t>對上</w:t>
-      </w:r>
-      <w:r>
-        <w:rPr>
-          <w:rFonts w:hint="eastAsia"/>
-        </w:rPr>
-        <w:t>另外一個</w:t>
-      </w:r>
-      <w:r>
-        <w:rPr>
-          <w:rFonts w:hint="eastAsia"/>
-        </w:rPr>
-        <w:t>Deep-Q-Network</w:t>
-      </w:r>
-      <w:r>
-        <w:rPr>
-          <w:rFonts w:hint="eastAsia"/>
-        </w:rPr>
-        <w:t>的時候，先手約有</w:t>
-      </w:r>
-      <m:oMath>
-        <m:r>
-          <m:rPr>
-            <m:sty m:val="p"/>
-          </m:rPr>
-          <w:rPr>
-            <w:rFonts w:ascii="Cambria Math" w:hAnsi="Cambria Math"/>
-          </w:rPr>
-          <m:t xml:space="preserve"> </m:t>
-        </m:r>
-        <m:r>
-          <m:rPr>
-            <m:sty m:val="p"/>
-          </m:rPr>
-          <w:rPr>
-            <w:rFonts w:ascii="Cambria Math" w:hAnsi="Cambria Math" w:hint="eastAsia"/>
-          </w:rPr>
-          <m:t>87%</m:t>
-        </m:r>
-        <m:r>
-          <m:rPr>
-            <m:sty m:val="p"/>
-          </m:rPr>
-          <w:rPr>
-            <w:rFonts w:ascii="Cambria Math" w:hAnsi="Cambria Math"/>
-          </w:rPr>
-          <m:t xml:space="preserve"> </m:t>
-        </m:r>
-      </m:oMath>
-      <w:r>
-        <w:rPr>
-          <w:rFonts w:hint="eastAsia"/>
-        </w:rPr>
-        <w:t>的勝率，後手約有</w:t>
-      </w:r>
-      <m:oMath>
-        <m:r>
-          <m:rPr>
-            <m:sty m:val="p"/>
-          </m:rPr>
-          <w:rPr>
-            <w:rFonts w:ascii="Cambria Math" w:hAnsi="Cambria Math"/>
-          </w:rPr>
-          <m:t xml:space="preserve"> </m:t>
-        </m:r>
-        <m:r>
-          <m:rPr>
-            <m:sty m:val="p"/>
-          </m:rPr>
-          <w:rPr>
-            <w:rFonts w:ascii="Cambria Math" w:hAnsi="Cambria Math" w:hint="eastAsia"/>
-          </w:rPr>
-          <m:t>69%</m:t>
-        </m:r>
-        <m:r>
-          <m:rPr>
-            <m:sty m:val="p"/>
-          </m:rPr>
-          <w:rPr>
-            <w:rFonts w:ascii="Cambria Math" w:hAnsi="Cambria Math"/>
-          </w:rPr>
-          <m:t xml:space="preserve"> </m:t>
-        </m:r>
-      </m:oMath>
-      <w:r>
-        <w:rPr>
-          <w:rFonts w:hint="eastAsia"/>
-        </w:rPr>
-        <w:t>的勝率。</w:t>
-      </w:r>
-    </w:p>
-    <w:p>
-      <w:pPr>
-        <w:ind w:firstLine="480"/>
-      </w:pPr>
-      <w:r>
-        <w:rPr>
-          <w:rFonts w:hint="eastAsia"/>
-        </w:rPr>
-        <w:t>Genetic algorithm</w:t>
-      </w:r>
-      <w:r>
-        <w:rPr>
-          <w:rFonts w:hint="eastAsia"/>
-        </w:rPr>
-        <w:t>對上</w:t>
-      </w:r>
-      <w:r>
-        <w:rPr>
-          <w:rFonts w:hint="eastAsia"/>
-        </w:rPr>
-        <w:t>Dummy algorithm</w:t>
-      </w:r>
-      <w:r>
-        <w:rPr>
-          <w:rFonts w:hint="eastAsia"/>
-        </w:rPr>
-        <w:t>約有</w:t>
-      </w:r>
-      <m:oMath>
-        <m:r>
-          <m:rPr>
-            <m:sty m:val="p"/>
-          </m:rPr>
-          <w:rPr>
-            <w:rFonts w:ascii="Cambria Math" w:hAnsi="Cambria Math"/>
-          </w:rPr>
-          <m:t xml:space="preserve"> </m:t>
-        </m:r>
-        <m:r>
-          <m:rPr>
-            <m:sty m:val="p"/>
-          </m:rPr>
-          <w:rPr>
-            <w:rFonts w:ascii="Cambria Math" w:hAnsi="Cambria Math" w:hint="eastAsia"/>
-          </w:rPr>
-          <m:t>87%</m:t>
-        </m:r>
-        <m:r>
-          <m:rPr>
-            <m:sty m:val="p"/>
-          </m:rPr>
-          <w:rPr>
-            <w:rFonts w:ascii="Cambria Math" w:hAnsi="Cambria Math"/>
-          </w:rPr>
-          <m:t xml:space="preserve"> </m:t>
-        </m:r>
-      </m:oMath>
-      <w:r>
-        <w:rPr>
-          <w:rFonts w:hint="eastAsia"/>
-        </w:rPr>
-        <w:t>的勝率，</w:t>
-      </w:r>
-      <w:r>
-        <w:rPr>
-          <w:rFonts w:hint="eastAsia"/>
-        </w:rPr>
-        <w:t>對上</w:t>
-      </w:r>
-      <w:r>
-        <w:t>Naïve</w:t>
-      </w:r>
-      <w:r>
-        <w:rPr>
-          <w:rFonts w:hint="eastAsia"/>
-        </w:rPr>
-        <w:t xml:space="preserve"> </w:t>
-      </w:r>
-      <w:r>
-        <w:t>offensive/defensive algorithm</w:t>
-      </w:r>
-      <w:r>
-        <w:rPr>
-          <w:rFonts w:hint="eastAsia"/>
-        </w:rPr>
-        <w:t>約有</w:t>
-      </w:r>
-      <m:oMath>
-        <m:r>
-          <m:rPr>
-            <m:sty m:val="p"/>
-          </m:rPr>
-          <w:rPr>
-            <w:rFonts w:ascii="Cambria Math" w:hAnsi="Cambria Math"/>
-          </w:rPr>
-          <m:t xml:space="preserve"> </m:t>
-        </m:r>
-        <m:r>
-          <m:rPr>
-            <m:sty m:val="p"/>
-          </m:rPr>
-          <w:rPr>
-            <w:rFonts w:ascii="Cambria Math" w:hAnsi="Cambria Math" w:hint="eastAsia"/>
-          </w:rPr>
-          <m:t>69%</m:t>
-        </m:r>
-      </m:oMath>
-      <w:r>
-        <w:rPr>
-          <w:rFonts w:hint="eastAsia"/>
-        </w:rPr>
-        <w:t>/</w:t>
-      </w:r>
-      <m:oMath>
-        <m:r>
-          <m:rPr>
-            <m:sty m:val="p"/>
-          </m:rPr>
-          <w:rPr>
-            <w:rFonts w:ascii="Cambria Math" w:hAnsi="Cambria Math" w:hint="eastAsia"/>
-          </w:rPr>
-          <m:t xml:space="preserve">69% </m:t>
-        </m:r>
-      </m:oMath>
-      <w:r>
-        <w:rPr>
-          <w:rFonts w:hint="eastAsia"/>
-        </w:rPr>
-        <w:t>的勝率，</w:t>
-      </w:r>
-      <w:r>
-        <w:rPr>
-          <w:rFonts w:hint="eastAsia"/>
-        </w:rPr>
-        <w:t>對上另外一個</w:t>
-      </w:r>
-      <w:r>
-        <w:rPr>
-          <w:rFonts w:hint="eastAsia"/>
-        </w:rPr>
-        <w:t>Genetic Network</w:t>
-      </w:r>
-      <w:r>
-        <w:rPr>
-          <w:rFonts w:hint="eastAsia"/>
-        </w:rPr>
-        <w:t>的時候，先手約有</w:t>
-      </w:r>
-      <m:oMath>
-        <m:r>
-          <m:rPr>
-            <m:sty m:val="p"/>
-          </m:rPr>
-          <w:rPr>
-            <w:rFonts w:ascii="Cambria Math" w:hAnsi="Cambria Math"/>
-          </w:rPr>
-          <m:t xml:space="preserve"> </m:t>
-        </m:r>
-        <m:r>
-          <m:rPr>
-            <m:sty m:val="p"/>
-          </m:rPr>
-          <w:rPr>
-            <w:rFonts w:ascii="Cambria Math" w:hAnsi="Cambria Math" w:hint="eastAsia"/>
-          </w:rPr>
-          <m:t>87%</m:t>
-        </m:r>
-        <m:r>
-          <m:rPr>
-            <m:sty m:val="p"/>
-          </m:rPr>
-          <w:rPr>
-            <w:rFonts w:ascii="Cambria Math" w:hAnsi="Cambria Math"/>
-          </w:rPr>
-          <m:t xml:space="preserve"> </m:t>
-        </m:r>
-      </m:oMath>
-      <w:r>
-        <w:rPr>
-          <w:rFonts w:hint="eastAsia"/>
-        </w:rPr>
-        <w:t>的勝率，後手約有</w:t>
-      </w:r>
-      <m:oMath>
-        <m:r>
-          <m:rPr>
-            <m:sty m:val="p"/>
-          </m:rPr>
-          <w:rPr>
-            <w:rFonts w:ascii="Cambria Math" w:hAnsi="Cambria Math"/>
-          </w:rPr>
-          <m:t xml:space="preserve"> </m:t>
-        </m:r>
-        <m:r>
-          <m:rPr>
-            <m:sty m:val="p"/>
-          </m:rPr>
-          <w:rPr>
-            <w:rFonts w:ascii="Cambria Math" w:hAnsi="Cambria Math" w:hint="eastAsia"/>
-          </w:rPr>
-          <m:t>69%</m:t>
-        </m:r>
-        <m:r>
-          <m:rPr>
-            <m:sty m:val="p"/>
-          </m:rPr>
-          <w:rPr>
-            <w:rFonts w:ascii="Cambria Math" w:hAnsi="Cambria Math"/>
-          </w:rPr>
-          <m:t xml:space="preserve"> </m:t>
-        </m:r>
-      </m:oMath>
-      <w:r>
-        <w:rPr>
-          <w:rFonts w:hint="eastAsia"/>
-        </w:rPr>
-        <w:t>的勝率。</w:t>
-      </w:r>
-    </w:p>
-    <w:p>
-      <w:pPr>
-        <w:ind w:firstLine="480"/>
-      </w:pPr>
-      <w:r>
-        <w:rPr>
-          <w:rFonts w:hint="eastAsia"/>
-        </w:rPr>
-        <w:t>Deep-Q-Learning algorithm</w:t>
-      </w:r>
-      <w:r>
-        <w:rPr>
-          <w:rFonts w:hint="eastAsia"/>
-        </w:rPr>
-        <w:t>對上</w:t>
-      </w:r>
-      <w:r>
-        <w:rPr>
-          <w:rFonts w:hint="eastAsia"/>
-        </w:rPr>
-        <w:t xml:space="preserve">Genetic </w:t>
-      </w:r>
-      <w:r>
-        <w:t>algorithm</w:t>
-      </w:r>
-      <w:r>
-        <w:rPr>
-          <w:rFonts w:hint="eastAsia"/>
-        </w:rPr>
-        <w:t>，在先手的情況下約有</w:t>
-      </w:r>
-      <m:oMath>
-        <m:r>
-          <m:rPr>
-            <m:sty m:val="p"/>
-          </m:rPr>
-          <w:rPr>
-            <w:rFonts w:ascii="Cambria Math" w:hAnsi="Cambria Math"/>
-          </w:rPr>
-          <m:t xml:space="preserve"> </m:t>
-        </m:r>
-        <m:r>
-          <m:rPr>
-            <m:sty m:val="p"/>
-          </m:rPr>
-          <w:rPr>
-            <w:rFonts w:ascii="Cambria Math" w:hAnsi="Cambria Math" w:hint="eastAsia"/>
-          </w:rPr>
-          <m:t>87%</m:t>
-        </m:r>
-        <m:r>
-          <m:rPr>
-            <m:sty m:val="p"/>
-          </m:rPr>
-          <w:rPr>
-            <w:rFonts w:ascii="Cambria Math" w:hAnsi="Cambria Math"/>
-          </w:rPr>
-          <m:t xml:space="preserve"> </m:t>
-        </m:r>
-      </m:oMath>
-      <w:r>
-        <w:rPr>
-          <w:rFonts w:hint="eastAsia"/>
-        </w:rPr>
-        <w:t>的勝率，在後手的情況下約有</w:t>
-      </w:r>
-      <m:oMath>
-        <m:r>
-          <m:rPr>
-            <m:sty m:val="p"/>
-          </m:rPr>
-          <w:rPr>
-            <w:rFonts w:ascii="Cambria Math" w:hAnsi="Cambria Math"/>
-          </w:rPr>
-          <m:t xml:space="preserve"> </m:t>
-        </m:r>
-        <m:r>
-          <m:rPr>
-            <m:sty m:val="p"/>
-          </m:rPr>
-          <w:rPr>
-            <w:rFonts w:ascii="Cambria Math" w:hAnsi="Cambria Math" w:hint="eastAsia"/>
-          </w:rPr>
-          <m:t>87%</m:t>
-        </m:r>
-        <m:r>
-          <m:rPr>
-            <m:sty m:val="p"/>
-          </m:rPr>
-          <w:rPr>
-            <w:rFonts w:ascii="Cambria Math" w:hAnsi="Cambria Math"/>
-          </w:rPr>
-          <m:t xml:space="preserve"> </m:t>
-        </m:r>
-      </m:oMath>
-      <w:r>
-        <w:rPr>
-          <w:rFonts w:hint="eastAsia"/>
-        </w:rPr>
-        <w:t>的勝率，就算關閉了</w:t>
-      </w:r>
-      <w:r>
-        <w:rPr>
-          <w:rFonts w:hint="eastAsia"/>
-        </w:rPr>
-        <w:t>Q-Learning</w:t>
-      </w:r>
-      <w:r>
-        <w:rPr>
-          <w:rFonts w:hint="eastAsia"/>
-        </w:rPr>
-        <w:t>的學習功能，</w:t>
-      </w:r>
-      <w:r>
-        <w:rPr>
-          <w:rFonts w:hint="eastAsia"/>
-        </w:rPr>
-        <w:t xml:space="preserve">Genetic </w:t>
-      </w:r>
-      <w:r>
-        <w:t>algorithm</w:t>
-      </w:r>
-      <w:r>
-        <w:rPr>
-          <w:rFonts w:hint="eastAsia"/>
-        </w:rPr>
-        <w:t>也難以望其項背，可見</w:t>
-      </w:r>
-      <w:r>
-        <w:rPr>
-          <w:rFonts w:hint="eastAsia"/>
-        </w:rPr>
-        <w:t>Q-Learning</w:t>
-      </w:r>
-      <w:r>
-        <w:rPr>
-          <w:rFonts w:hint="eastAsia"/>
-        </w:rPr>
-        <w:t>是較為優秀的演算法。</w:t>
-      </w:r>
-    </w:p>
-    <w:p>
-      <w:r>
-        <w:tab/>
-      </w:r>
-      <w:r>
-        <w:rPr>
-          <w:rFonts w:hint="eastAsia"/>
-        </w:rPr>
-        <w:t>根據實驗數據得知，</w:t>
-      </w:r>
-      <w:r>
-        <w:rPr>
-          <w:rFonts w:hint="eastAsia"/>
-        </w:rPr>
-        <w:t>使用</w:t>
-      </w:r>
-      <w:r>
-        <w:rPr>
-          <w:rFonts w:hint="eastAsia"/>
-        </w:rPr>
-        <w:t>Deep-Q-Learning</w:t>
-      </w:r>
-      <w:r>
-        <w:rPr>
-          <w:rFonts w:hint="eastAsia"/>
-        </w:rPr>
-        <w:t>能夠有效的增加勝率，印證了「人類比細菌更能處理複雜問題」的事實。</w:t>
       </w:r>
     </w:p>
     <w:p>
@@ -1067,6 +289,38 @@
         </w:rPr>
       </w:pPr>
       <w:r>
+        <w:tab/>
+      </w:r>
+      <w:r>
+        <w:rPr>
+          <w:rFonts w:hint="eastAsia"/>
+        </w:rPr>
+        <w:t>本研究探討一對</w:t>
+      </w:r>
+      <w:proofErr w:type="gramStart"/>
+      <w:r>
+        <w:rPr>
+          <w:rFonts w:hint="eastAsia"/>
+        </w:rPr>
+        <w:t>一</w:t>
+      </w:r>
+      <w:proofErr w:type="gramEnd"/>
+      <w:r>
+        <w:rPr>
+          <w:rFonts w:hint="eastAsia"/>
+        </w:rPr>
+        <w:t>單挑的</w:t>
+      </w:r>
+      <w:r>
+        <w:rPr>
+          <w:rFonts w:hint="eastAsia"/>
+        </w:rPr>
+        <w:t>U</w:t>
+      </w:r>
+      <w:r>
+        <w:t>NO</w:t>
+      </w:r>
+      <w:r>
         <w:br w:type="page"/>
       </w:r>
     </w:p>
@@ -1083,15 +337,62 @@
       </w:r>
     </w:p>
     <w:p>
-      <w:pPr>
-        <w:widowControl/>
-        <w:ind w:firstLine="482"/>
-      </w:pPr>
-      <w:r>
-        <w:rPr>
-          <w:rFonts w:hint="eastAsia"/>
-        </w:rPr>
-        <w:t>我在網路上看到一篇「</w:t>
+      <w:r>
+        <w:tab/>
+      </w:r>
+      <w:r>
+        <w:rPr>
+          <w:rFonts w:hint="eastAsia"/>
+        </w:rPr>
+        <w:t>電腦攻克了許多領域，包括西洋棋、圍棋以及五子棋，</w:t>
+      </w:r>
+      <w:r>
+        <w:rPr>
+          <w:rFonts w:hint="eastAsia"/>
+        </w:rPr>
+        <w:t>卻鮮少有人研究</w:t>
+      </w:r>
+      <w:r>
+        <w:rPr>
+          <w:rFonts w:hint="eastAsia"/>
+        </w:rPr>
+        <w:t>UNO</w:t>
+      </w:r>
+      <w:proofErr w:type="gramStart"/>
+      <w:r>
+        <w:t>──</w:t>
+      </w:r>
+      <w:proofErr w:type="gramEnd"/>
+      <w:r>
+        <w:rPr>
+          <w:rFonts w:hint="eastAsia"/>
+        </w:rPr>
+        <w:t>全世界最暢銷</w:t>
+      </w:r>
+      <w:proofErr w:type="gramStart"/>
+      <w:r>
+        <w:rPr>
+          <w:rFonts w:hint="eastAsia"/>
+        </w:rPr>
+        <w:t>的桌遊</w:t>
+      </w:r>
+      <w:proofErr w:type="gramEnd"/>
+      <w:r>
+        <w:rPr>
+          <w:rFonts w:hint="eastAsia"/>
+        </w:rPr>
+        <w:t>。</w:t>
+      </w:r>
+    </w:p>
+    <w:p>
+      <w:pPr>
+        <w:ind w:firstLine="480"/>
+      </w:pPr>
+      <w:r>
+        <w:rPr>
+          <w:rFonts w:hint="eastAsia"/>
+        </w:rPr>
+        <w:t>經過了文獻回顧，只有一篇「</w:t>
       </w:r>
       <w:r>
         <w:rPr>
@@ -1106,34 +407,80 @@
         <w:rPr>
           <w:rFonts w:hint="eastAsia"/>
         </w:rPr>
-        <w:t>」，文章中使用</w:t>
-      </w:r>
-      <w:r>
-        <w:rPr>
-          <w:rFonts w:hint="eastAsia"/>
-        </w:rPr>
-        <w:t xml:space="preserve">Genetic </w:t>
-      </w:r>
-      <w:r>
-        <w:t>a</w:t>
-      </w:r>
-      <w:r>
-        <w:rPr>
-          <w:rFonts w:hint="eastAsia"/>
-        </w:rPr>
-        <w:t>lgorithm</w:t>
-      </w:r>
-      <w:r>
-        <w:rPr>
-          <w:rFonts w:hint="eastAsia"/>
-        </w:rPr>
-        <w:t>、</w:t>
-      </w:r>
-      <w:r>
-        <w:rPr>
-          <w:rFonts w:hint="eastAsia"/>
-        </w:rPr>
-        <w:t xml:space="preserve">Dummy </w:t>
+        <w:t>」提出了相關的研究，該文作者採用</w:t>
+      </w:r>
+      <w:r>
+        <w:rPr>
+          <w:rFonts w:hint="eastAsia"/>
+        </w:rPr>
+        <w:t>G</w:t>
+      </w:r>
+      <w:r>
+        <w:t>enetic algorithm</w:t>
+      </w:r>
+      <w:r>
+        <w:rPr>
+          <w:rFonts w:hint="eastAsia"/>
+        </w:rPr>
+        <w:t>進行實驗，</w:t>
+      </w:r>
+      <w:r>
+        <w:rPr>
+          <w:rFonts w:hint="eastAsia"/>
+        </w:rPr>
+        <w:t>然而成效</w:t>
+      </w:r>
+      <w:proofErr w:type="gramStart"/>
+      <w:r>
+        <w:rPr>
+          <w:rFonts w:hint="eastAsia"/>
+        </w:rPr>
+        <w:t>不</w:t>
+      </w:r>
+      <w:proofErr w:type="gramEnd"/>
+      <w:r>
+        <w:rPr>
+          <w:rFonts w:hint="eastAsia"/>
+        </w:rPr>
+        <w:t>彰</w:t>
+      </w:r>
+      <w:r>
+        <w:rPr>
+          <w:rFonts w:hint="eastAsia"/>
+        </w:rPr>
+        <w:t>，且作者無意繼續研究</w:t>
+      </w:r>
+      <w:r>
+        <w:rPr>
+          <w:rFonts w:hint="eastAsia"/>
+        </w:rPr>
+        <w:t>。</w:t>
+      </w:r>
+    </w:p>
+    <w:p>
+      <w:pPr>
+        <w:ind w:firstLine="480"/>
+      </w:pPr>
+      <w:r>
+        <w:rPr>
+          <w:rFonts w:hint="eastAsia"/>
+        </w:rPr>
+        <w:t>細菌好比</w:t>
+      </w:r>
+      <w:r>
+        <w:rPr>
+          <w:rFonts w:hint="eastAsia"/>
+        </w:rPr>
+        <w:t>Ge</w:t>
+      </w:r>
+      <w:r>
+        <w:t>netic</w:t>
+      </w:r>
+      <w:r>
+        <w:rPr>
+          <w:rFonts w:hint="eastAsia"/>
+        </w:rPr>
+        <w:t xml:space="preserve"> </w:t>
       </w:r>
       <w:r>
         <w:t>algorithm</w:t>
@@ -1142,11 +489,61 @@
         <w:rPr>
           <w:rFonts w:hint="eastAsia"/>
         </w:rPr>
-        <w:t>以及</w:t>
-      </w:r>
-      <w:r>
-        <w:t>Naïve</w:t>
-      </w:r>
+        <w:t>，人類好比</w:t>
+      </w:r>
+      <w:r>
+        <w:rPr>
+          <w:rFonts w:hint="eastAsia"/>
+        </w:rPr>
+        <w:t>D</w:t>
+      </w:r>
+      <w:r>
+        <w:t>eep-Q-Learning</w:t>
+      </w:r>
+      <w:r>
+        <w:rPr>
+          <w:rFonts w:hint="eastAsia"/>
+        </w:rPr>
+        <w:t>；細菌</w:t>
+      </w:r>
+      <w:r>
+        <w:rPr>
+          <w:rFonts w:hint="eastAsia"/>
+        </w:rPr>
+        <w:t>只能藉由基因記憶所學所能，人類能夠藉由學習記憶所學所能，若是使用</w:t>
+      </w:r>
+      <w:r>
+        <w:rPr>
+          <w:rFonts w:hint="eastAsia"/>
+        </w:rPr>
+        <w:t>D</w:t>
+      </w:r>
+      <w:r>
+        <w:t>eep-Q-Learning</w:t>
+      </w:r>
+      <w:r>
+        <w:rPr>
+          <w:rFonts w:hint="eastAsia"/>
+        </w:rPr>
+        <w:t>進行實驗，</w:t>
+      </w:r>
+      <w:r>
+        <w:rPr>
+          <w:rFonts w:hint="eastAsia"/>
+        </w:rPr>
+        <w:t>必能帶來斬獲</w:t>
+      </w:r>
+      <w:r>
+        <w:rPr>
+          <w:rFonts w:hint="eastAsia"/>
+        </w:rPr>
+        <w:t>。</w:t>
+      </w:r>
+    </w:p>
+    <w:p>
+      <w:pPr>
+        <w:ind w:firstLine="480"/>
+      </w:pPr>
       <w:r>
         <w:rPr>
           <w:rFonts w:hint="eastAsia"/>
@@ -1154,295 +551,166 @@
         <w:t xml:space="preserve"> </w:t>
       </w:r>
       <w:r>
-        <w:t>offensive/defensive algorithm</w:t>
-      </w:r>
-      <w:r>
-        <w:rPr>
-          <w:rFonts w:hint="eastAsia"/>
-        </w:rPr>
-        <w:t>進行實驗。與</w:t>
-      </w:r>
-      <w:r>
-        <w:rPr>
-          <w:rFonts w:hint="eastAsia"/>
-        </w:rPr>
-        <w:t>Dummy</w:t>
-      </w:r>
-      <w:r>
-        <w:t xml:space="preserve"> Algorith</w:t>
-      </w:r>
-      <w:r>
-        <w:rPr>
-          <w:rFonts w:hint="eastAsia"/>
-        </w:rPr>
-        <w:t>m</w:t>
-      </w:r>
-      <w:r>
-        <w:rPr>
-          <w:rFonts w:hint="eastAsia"/>
-        </w:rPr>
-        <w:t>、</w:t>
-      </w:r>
-      <w:r>
-        <w:t>Naïve</w:t>
-      </w:r>
-      <w:r>
-        <w:rPr>
-          <w:rFonts w:hint="eastAsia"/>
-        </w:rPr>
-        <w:t xml:space="preserve"> </w:t>
-      </w:r>
-      <w:r>
-        <w:t>offensive/defensive algorithm</w:t>
-      </w:r>
-      <w:r>
-        <w:rPr>
-          <w:rFonts w:hint="eastAsia"/>
-        </w:rPr>
-        <w:t>相較下，</w:t>
-      </w:r>
-      <w:r>
-        <w:rPr>
-          <w:rFonts w:hint="eastAsia"/>
-        </w:rPr>
-        <w:t xml:space="preserve">Genetic </w:t>
-      </w:r>
-      <w:r>
-        <w:t>perceptron</w:t>
-      </w:r>
-      <w:r>
-        <w:rPr>
-          <w:rFonts w:hint="eastAsia"/>
-        </w:rPr>
-        <w:t>的勝率到達</w:t>
-      </w:r>
-      <m:oMath>
-        <m:r>
-          <m:rPr>
-            <m:sty m:val="p"/>
-          </m:rPr>
-          <w:rPr>
-            <w:rFonts w:ascii="Cambria Math" w:hAnsi="Cambria Math"/>
-          </w:rPr>
-          <m:t xml:space="preserve"> </m:t>
-        </m:r>
-        <m:r>
-          <m:rPr>
-            <m:sty m:val="p"/>
-          </m:rPr>
-          <w:rPr>
-            <w:rFonts w:ascii="Cambria Math" w:hAnsi="Cambria Math" w:hint="eastAsia"/>
-          </w:rPr>
-          <m:t>3</m:t>
-        </m:r>
-        <m:r>
-          <m:rPr>
-            <m:sty m:val="p"/>
-          </m:rPr>
-          <w:rPr>
-            <w:rFonts w:ascii="Cambria Math" w:hAnsi="Cambria Math"/>
-          </w:rPr>
-          <m:t>0</m:t>
-        </m:r>
-        <m:r>
-          <m:rPr>
-            <m:sty m:val="p"/>
-          </m:rPr>
-          <w:rPr>
-            <w:rFonts w:ascii="Cambria Math" w:hAnsi="Cambria Math" w:hint="eastAsia"/>
-          </w:rPr>
-          <m:t>%</m:t>
-        </m:r>
-        <m:r>
-          <m:rPr>
-            <m:sty m:val="p"/>
-          </m:rPr>
-          <w:rPr>
-            <w:rFonts w:ascii="Cambria Math" w:hAnsi="Cambria Math"/>
-          </w:rPr>
-          <m:t xml:space="preserve"> </m:t>
-        </m:r>
-      </m:oMath>
-      <w:r>
-        <w:rPr>
-          <w:rFonts w:hint="eastAsia"/>
-        </w:rPr>
-        <w:t>左右，</w:t>
-      </w:r>
-      <w:r>
-        <w:rPr>
-          <w:rFonts w:hint="eastAsia"/>
-        </w:rPr>
-        <w:t>文章作者</w:t>
-      </w:r>
-      <w:r>
-        <w:rPr>
-          <w:rFonts w:hint="eastAsia"/>
-        </w:rPr>
-        <w:t>在</w:t>
-      </w:r>
-      <w:r>
-        <w:rPr>
-          <w:rFonts w:hint="eastAsia"/>
-        </w:rPr>
-        <w:t xml:space="preserve">Genetic </w:t>
-      </w:r>
-      <w:r>
-        <w:t>perceptron</w:t>
-      </w:r>
-      <w:r>
-        <w:rPr>
-          <w:rFonts w:hint="eastAsia"/>
-        </w:rPr>
-        <w:t>內加入</w:t>
-      </w:r>
-      <w:r>
-        <w:rPr>
-          <w:rFonts w:hint="eastAsia"/>
-        </w:rPr>
-        <w:t>Hidden</w:t>
-      </w:r>
-      <w:r>
-        <w:t xml:space="preserve"> layers</w:t>
-      </w:r>
-      <w:r>
-        <w:rPr>
-          <w:rFonts w:hint="eastAsia"/>
-        </w:rPr>
-        <w:t>，不過成效</w:t>
-      </w:r>
-      <w:proofErr w:type="gramStart"/>
-      <w:r>
-        <w:rPr>
-          <w:rFonts w:hint="eastAsia"/>
-        </w:rPr>
-        <w:t>不</w:t>
-      </w:r>
-      <w:proofErr w:type="gramEnd"/>
-      <w:r>
-        <w:rPr>
-          <w:rFonts w:hint="eastAsia"/>
-        </w:rPr>
-        <w:t>彰。</w:t>
-      </w:r>
-    </w:p>
-    <w:p>
-      <w:pPr>
-        <w:widowControl/>
-        <w:ind w:firstLine="482"/>
-      </w:pPr>
-      <w:r>
-        <w:rPr>
-          <w:rFonts w:hint="eastAsia"/>
-        </w:rPr>
-        <w:t>我認為，成效</w:t>
-      </w:r>
-      <w:proofErr w:type="gramStart"/>
-      <w:r>
-        <w:rPr>
-          <w:rFonts w:hint="eastAsia"/>
-        </w:rPr>
-        <w:t>不</w:t>
-      </w:r>
-      <w:proofErr w:type="gramEnd"/>
-      <w:r>
-        <w:rPr>
-          <w:rFonts w:hint="eastAsia"/>
-        </w:rPr>
-        <w:t>彰是因為難以用單純的</w:t>
-      </w:r>
-      <w:r>
-        <w:rPr>
-          <w:rFonts w:hint="eastAsia"/>
-        </w:rPr>
-        <w:t>Genetic fluctua</w:t>
-      </w:r>
-      <w:r>
-        <w:t>tion</w:t>
-      </w:r>
-      <w:r>
-        <w:rPr>
-          <w:rFonts w:hint="eastAsia"/>
-        </w:rPr>
-        <w:t>來訓練神經網路，細菌使用基因來記憶所學所能，因此，只能完成相對簡單的任務；而人類使用大腦來記憶所學所能，因此，人類能完成相對複雜的任務。</w:t>
-      </w:r>
-    </w:p>
-    <w:p>
-      <w:pPr>
-        <w:widowControl/>
-        <w:ind w:firstLine="482"/>
-      </w:pPr>
-      <w:r>
-        <w:t>Q-Learning</w:t>
-      </w:r>
-      <w:r>
-        <w:rPr>
-          <w:rFonts w:hint="eastAsia"/>
-        </w:rPr>
-        <w:t>好比人腦，</w:t>
-      </w:r>
-      <w:r>
-        <w:rPr>
-          <w:rFonts w:hint="eastAsia"/>
-        </w:rPr>
-        <w:t>Ge</w:t>
-      </w:r>
-      <w:r>
-        <w:rPr>
-          <w:rFonts w:hint="eastAsia"/>
-        </w:rPr>
-        <w:t>neti</w:t>
-      </w:r>
-      <w:r>
-        <w:t>c algorithm</w:t>
-      </w:r>
-      <w:r>
-        <w:rPr>
-          <w:rFonts w:hint="eastAsia"/>
-        </w:rPr>
-        <w:t>好比細菌，若將</w:t>
-      </w:r>
-      <w:r>
-        <w:rPr>
-          <w:rFonts w:hint="eastAsia"/>
-        </w:rPr>
-        <w:t>Q-Learning</w:t>
-      </w:r>
-      <w:r>
-        <w:rPr>
-          <w:rFonts w:hint="eastAsia"/>
-        </w:rPr>
-        <w:t>應用在玩</w:t>
-      </w:r>
-      <w:r>
-        <w:rPr>
-          <w:rFonts w:hint="eastAsia"/>
-        </w:rPr>
-        <w:t>UNO</w:t>
-      </w:r>
-      <w:r>
-        <w:rPr>
-          <w:rFonts w:hint="eastAsia"/>
-        </w:rPr>
-        <w:t>上，</w:t>
-      </w:r>
-      <w:r>
-        <w:rPr>
-          <w:rFonts w:hint="eastAsia"/>
-        </w:rPr>
-        <w:t>好比細菌演化成人類，</w:t>
-      </w:r>
-      <w:r>
-        <w:rPr>
-          <w:rFonts w:hint="eastAsia"/>
-        </w:rPr>
-        <w:t>必能帶來</w:t>
-      </w:r>
-      <w:r>
-        <w:rPr>
-          <w:rFonts w:hint="eastAsia"/>
-        </w:rPr>
-        <w:t>良好的成效</w:t>
+        <w:t>Deep-Q-Learning</w:t>
+      </w:r>
+      <w:r>
+        <w:rPr>
+          <w:rFonts w:hint="eastAsia"/>
+        </w:rPr>
+        <w:t>常常應用在</w:t>
+      </w:r>
+      <w:r>
+        <w:rPr>
+          <w:rFonts w:hint="eastAsia"/>
+        </w:rPr>
+        <w:t>U</w:t>
+      </w:r>
+      <w:r>
+        <w:t xml:space="preserve">nsupervised learning &amp; </w:t>
+      </w:r>
+      <w:r>
+        <w:rPr>
+          <w:rFonts w:hint="eastAsia"/>
+        </w:rPr>
+        <w:t>R</w:t>
+      </w:r>
+      <w:r>
+        <w:t>einforcement learning</w:t>
+      </w:r>
+      <w:r>
+        <w:rPr>
+          <w:rFonts w:hint="eastAsia"/>
+        </w:rPr>
+        <w:t>領域，</w:t>
+      </w:r>
+      <w:r>
+        <w:rPr>
+          <w:rFonts w:hint="eastAsia"/>
+        </w:rPr>
+        <w:t>A</w:t>
+      </w:r>
+      <w:r>
+        <w:t>lphaGo</w:t>
+      </w:r>
+      <w:r>
+        <w:rPr>
+          <w:rFonts w:hint="eastAsia"/>
+        </w:rPr>
+        <w:t>也是基於</w:t>
+      </w:r>
+      <w:r>
+        <w:rPr>
+          <w:rFonts w:hint="eastAsia"/>
+        </w:rPr>
+        <w:t>D</w:t>
+      </w:r>
+      <w:r>
+        <w:t>eep-Q-Learning</w:t>
+      </w:r>
+      <w:r>
+        <w:rPr>
+          <w:rFonts w:hint="eastAsia"/>
+        </w:rPr>
+        <w:t>的產物，筆者認為</w:t>
+      </w:r>
+      <w:r>
+        <w:rPr>
+          <w:rFonts w:hint="eastAsia"/>
+        </w:rPr>
+        <w:t>若是</w:t>
+      </w:r>
+      <w:r>
+        <w:rPr>
+          <w:rFonts w:hint="eastAsia"/>
+        </w:rPr>
+        <w:t>D</w:t>
+      </w:r>
+      <w:r>
+        <w:t>eep-Q-Learning</w:t>
+      </w:r>
+      <w:r>
+        <w:rPr>
+          <w:rFonts w:hint="eastAsia"/>
+        </w:rPr>
+        <w:t>與</w:t>
+      </w:r>
+      <w:r>
+        <w:rPr>
+          <w:rFonts w:hint="eastAsia"/>
+        </w:rPr>
+        <w:t>G</w:t>
+      </w:r>
+      <w:r>
+        <w:t>enetic algorithm</w:t>
+      </w:r>
+      <w:r>
+        <w:rPr>
+          <w:rFonts w:hint="eastAsia"/>
+        </w:rPr>
+        <w:t>較勁，</w:t>
+      </w:r>
+      <w:r>
+        <w:rPr>
+          <w:rFonts w:hint="eastAsia"/>
+        </w:rPr>
+        <w:t>D</w:t>
+      </w:r>
+      <w:r>
+        <w:t>eep-Q-Learning</w:t>
+      </w:r>
+      <w:r>
+        <w:rPr>
+          <w:rFonts w:hint="eastAsia"/>
+        </w:rPr>
+        <w:t>將</w:t>
+      </w:r>
+      <w:r>
+        <w:rPr>
+          <w:rFonts w:hint="eastAsia"/>
+        </w:rPr>
+        <w:t>會</w:t>
+      </w:r>
+      <w:r>
+        <w:rPr>
+          <w:rFonts w:hint="eastAsia"/>
+        </w:rPr>
+        <w:t>勝出</w:t>
+      </w:r>
+      <w:r>
+        <w:rPr>
+          <w:rFonts w:hint="eastAsia"/>
+        </w:rPr>
+        <w:t>，好比人類在一次又一次的瘟疫中戰勝細菌</w:t>
+      </w:r>
+      <w:r>
+        <w:rPr>
+          <w:rFonts w:hint="eastAsia"/>
+        </w:rPr>
+        <w:t>，</w:t>
+      </w:r>
+      <w:r>
+        <w:rPr>
+          <w:rFonts w:hint="eastAsia"/>
+        </w:rPr>
+        <w:t>D</w:t>
+      </w:r>
+      <w:r>
+        <w:t>eep-Q-Learning</w:t>
+      </w:r>
+      <w:r>
+        <w:rPr>
+          <w:rFonts w:hint="eastAsia"/>
+        </w:rPr>
+        <w:t>將會戰勝</w:t>
+      </w:r>
+      <w:r>
+        <w:t>Genetic algorithm</w:t>
+      </w:r>
+      <w:r>
+        <w:rPr>
+          <w:rFonts w:hint="eastAsia"/>
+        </w:rPr>
+        <w:t>，得到更高的勝率</w:t>
       </w:r>
       <w:r>
         <w:rPr>
@@ -1599,10 +867,43 @@
         <w:ind w:firstLine="480"/>
       </w:pPr>
       <w:r>
-        <w:t xml:space="preserve">As previous stated, the article shows several ways to </w:t>
-      </w:r>
-      <w:r>
-        <w:t>conduct UNO games with neural networks.</w:t>
+        <w:t>As previous</w:t>
+      </w:r>
+      <w:r>
+        <w:t>ly</w:t>
+      </w:r>
+      <w:r>
+        <w:t xml:space="preserve"> stated, the article </w:t>
+      </w:r>
+      <w:r>
+        <w:t>used</w:t>
+      </w:r>
+      <w:r>
+        <w:t xml:space="preserve"> </w:t>
+      </w:r>
+      <w:r>
+        <w:t>four different algorithms to conduct UNO game, dummy algo, defensive algo, offensive algo and genetic algo</w:t>
+      </w:r>
+      <w:r>
+        <w:t>.</w:t>
+      </w:r>
+      <w:r>
+        <w:rPr>
+          <w:rFonts w:hint="eastAsia"/>
+        </w:rPr>
+        <w:t xml:space="preserve"> </w:t>
+      </w:r>
+      <w:r>
+        <w:t xml:space="preserve">The author reveals that genetic </w:t>
+      </w:r>
+      <w:r>
+        <w:t>optimization</w:t>
+      </w:r>
+      <w:r>
+        <w:t xml:space="preserve"> </w:t>
+      </w:r>
+      <w:r>
+        <w:t>is not effective on deep neural networks, due to the randomness of genetic optimization.</w:t>
       </w:r>
     </w:p>
     <w:p>
@@ -1665,11 +966,11 @@
       <w:r>
         <w:t xml:space="preserve"> of card games with Reinforcement learning. Despite its usefulness, the library </w:t>
       </w:r>
-      <w:proofErr w:type="gramStart"/>
-      <w:r>
-        <w:t>can’t</w:t>
-      </w:r>
-      <w:proofErr w:type="gramEnd"/>
+      <w:proofErr w:type="spellStart"/>
+      <w:r>
+        <w:t>can not</w:t>
+      </w:r>
+      <w:proofErr w:type="spellEnd"/>
       <w:r>
         <w:t xml:space="preserve"> meet my customized needs, so I decide to </w:t>
       </w:r>
@@ -2718,10 +2019,7 @@
         <w:t>(</w:t>
       </w:r>
       <w:r>
-        <w:t>G</w:t>
-      </w:r>
-      <w:r>
-        <w:t>enetic</w:t>
+        <w:t>Genetic</w:t>
       </w:r>
       <w:r>
         <w:rPr>
@@ -3129,13 +2427,7 @@
         <w:rPr>
           <w:rFonts w:hint="eastAsia"/>
         </w:rPr>
-        <w:t>二</w:t>
-      </w:r>
-      <w:r>
-        <w:rPr>
-          <w:rFonts w:hint="eastAsia"/>
-        </w:rPr>
-        <w:t>、</w:t>
+        <w:t>二、</w:t>
       </w:r>
       <w:r>
         <w:rPr>
@@ -3223,7 +2515,6 @@
                               <w:pStyle w:val="Caption"/>
                               <w:jc w:val="center"/>
                               <w:rPr>
-                                <w:rFonts w:hint="eastAsia"/>
                                 <w:noProof/>
                                 <w:sz w:val="24"/>
                               </w:rPr>
@@ -3360,7 +2651,6 @@
                         <w:pStyle w:val="Caption"/>
                         <w:jc w:val="center"/>
                         <w:rPr>
-                          <w:rFonts w:hint="eastAsia"/>
                           <w:noProof/>
                           <w:sz w:val="24"/>
                         </w:rPr>
@@ -3585,11 +2875,6 @@
       </w:r>
     </w:p>
     <w:p>
-      <w:pPr>
-        <w:rPr>
-          <w:rFonts w:hint="eastAsia"/>
-        </w:rPr>
-      </w:pPr>
       <w:r>
         <w:tab/>
       </w:r>
@@ -4357,14 +3642,7 @@
                                 <w:i w:val="0"/>
                                 <w:iCs w:val="0"/>
                               </w:rPr>
-                              <w:t>4</w:t>
-                            </w:r>
-                            <w:r>
-                              <w:rPr>
-                                <w:i w:val="0"/>
-                                <w:iCs w:val="0"/>
-                              </w:rPr>
-                              <w:t>-Hidden Deep-Q-Learning</w:t>
+                              <w:t>4-Hidden Deep-Q-Learning</w:t>
                             </w:r>
                             <w:r>
                               <w:rPr>
@@ -4424,14 +3702,7 @@
                                 <w:i w:val="0"/>
                                 <w:iCs w:val="0"/>
                               </w:rPr>
-                              <w:t>fensive</w:t>
-                            </w:r>
-                            <w:r>
-                              <w:rPr>
-                                <w:i w:val="0"/>
-                                <w:iCs w:val="0"/>
-                              </w:rPr>
-                              <w:t xml:space="preserve"> algorithm</w:t>
+                              <w:t>fensive algorithm</w:t>
                             </w:r>
                             <w:r>
                               <w:rPr>
@@ -4545,14 +3816,7 @@
                           <w:i w:val="0"/>
                           <w:iCs w:val="0"/>
                         </w:rPr>
-                        <w:t>4</w:t>
-                      </w:r>
-                      <w:r>
-                        <w:rPr>
-                          <w:i w:val="0"/>
-                          <w:iCs w:val="0"/>
-                        </w:rPr>
-                        <w:t>-Hidden Deep-Q-Learning</w:t>
+                        <w:t>4-Hidden Deep-Q-Learning</w:t>
                       </w:r>
                       <w:r>
                         <w:rPr>
@@ -4612,14 +3876,7 @@
                           <w:i w:val="0"/>
                           <w:iCs w:val="0"/>
                         </w:rPr>
-                        <w:t>fensive</w:t>
-                      </w:r>
-                      <w:r>
-                        <w:rPr>
-                          <w:i w:val="0"/>
-                          <w:iCs w:val="0"/>
-                        </w:rPr>
-                        <w:t xml:space="preserve"> algorithm</w:t>
+                        <w:t>fensive algorithm</w:t>
                       </w:r>
                       <w:r>
                         <w:rPr>
@@ -5004,14 +4261,7 @@
                                 <w:i w:val="0"/>
                                 <w:iCs w:val="0"/>
                               </w:rPr>
-                              <w:t>Defensive</w:t>
-                            </w:r>
-                            <w:r>
-                              <w:rPr>
-                                <w:i w:val="0"/>
-                                <w:iCs w:val="0"/>
-                              </w:rPr>
-                              <w:t xml:space="preserve"> algorithm</w:t>
+                              <w:t>Defensive algorithm</w:t>
                             </w:r>
                             <w:r>
                               <w:rPr>
@@ -5143,14 +4393,7 @@
                           <w:i w:val="0"/>
                           <w:iCs w:val="0"/>
                         </w:rPr>
-                        <w:t>Defensive</w:t>
-                      </w:r>
-                      <w:r>
-                        <w:rPr>
-                          <w:i w:val="0"/>
-                          <w:iCs w:val="0"/>
-                        </w:rPr>
-                        <w:t xml:space="preserve"> algorithm</w:t>
+                        <w:t>Defensive algorithm</w:t>
                       </w:r>
                       <w:r>
                         <w:rPr>
@@ -5391,10 +4634,7 @@
               <w:t>Ge</w:t>
             </w:r>
             <w:r>
-              <w:t xml:space="preserve">netic algorithm with </w:t>
-            </w:r>
-            <w:r>
-              <w:t>2-hidden layer</w:t>
+              <w:t>netic algorithm with 2-hidden layer</w:t>
             </w:r>
           </w:p>
         </w:tc>
@@ -5435,13 +4675,7 @@
               <w:t>Ge</w:t>
             </w:r>
             <w:r>
-              <w:t>netic algorithm with</w:t>
-            </w:r>
-            <w:r>
-              <w:t xml:space="preserve"> 3</w:t>
-            </w:r>
-            <w:r>
-              <w:t>-hidden layer</w:t>
+              <w:t>netic algorithm with 3-hidden layer</w:t>
             </w:r>
           </w:p>
         </w:tc>
@@ -6287,14 +5521,7 @@
                                 <w:i w:val="0"/>
                                 <w:iCs w:val="0"/>
                               </w:rPr>
-                              <w:t>Defensive</w:t>
-                            </w:r>
-                            <w:r>
-                              <w:rPr>
-                                <w:i w:val="0"/>
-                                <w:iCs w:val="0"/>
-                              </w:rPr>
-                              <w:t xml:space="preserve"> algorithm</w:t>
+                              <w:t>Defensive algorithm</w:t>
                             </w:r>
                             <w:r>
                               <w:rPr>
@@ -6446,14 +5673,7 @@
                           <w:i w:val="0"/>
                           <w:iCs w:val="0"/>
                         </w:rPr>
-                        <w:t>Defensive</w:t>
-                      </w:r>
-                      <w:r>
-                        <w:rPr>
-                          <w:i w:val="0"/>
-                          <w:iCs w:val="0"/>
-                        </w:rPr>
-                        <w:t xml:space="preserve"> algorithm</w:t>
+                        <w:t>Defensive algorithm</w:t>
                       </w:r>
                       <w:r>
                         <w:rPr>
@@ -6846,11 +6066,6 @@
       </w:r>
     </w:p>
     <w:p>
-      <w:pPr>
-        <w:rPr>
-          <w:rFonts w:hint="eastAsia"/>
-        </w:rPr>
-      </w:pPr>
       <w:r>
         <w:rPr>
           <w:noProof/>
@@ -6976,14 +6191,7 @@
                                 <w:i w:val="0"/>
                                 <w:iCs w:val="0"/>
                               </w:rPr>
-                              <w:t xml:space="preserve">4-Hidden </w:t>
-                            </w:r>
-                            <w:r>
-                              <w:rPr>
-                                <w:i w:val="0"/>
-                                <w:iCs w:val="0"/>
-                              </w:rPr>
-                              <w:t>Deep-Q-Learning</w:t>
+                              <w:t>4-Hidden Deep-Q-Learning</w:t>
                             </w:r>
                             <w:r>
                               <w:rPr>
@@ -7006,14 +6214,7 @@
                                 <w:i w:val="0"/>
                                 <w:iCs w:val="0"/>
                               </w:rPr>
-                              <w:t>ehavior cloning</w:t>
-                            </w:r>
-                            <w:r>
-                              <w:rPr>
-                                <w:i w:val="0"/>
-                                <w:iCs w:val="0"/>
-                              </w:rPr>
-                              <w:t xml:space="preserve">(Defensive algorithm) </w:t>
+                              <w:t xml:space="preserve">ehavior cloning(Defensive algorithm) </w:t>
                             </w:r>
                             <w:r>
                               <w:rPr>
@@ -7028,14 +6229,7 @@
                                 <w:i w:val="0"/>
                                 <w:iCs w:val="0"/>
                               </w:rPr>
-                              <w:t>Genetic</w:t>
-                            </w:r>
-                            <w:r>
-                              <w:rPr>
-                                <w:i w:val="0"/>
-                                <w:iCs w:val="0"/>
-                              </w:rPr>
-                              <w:t xml:space="preserve"> algorithm</w:t>
+                              <w:t>Genetic algorithm</w:t>
                             </w:r>
                             <w:r>
                               <w:rPr>
@@ -7149,14 +6343,7 @@
                           <w:i w:val="0"/>
                           <w:iCs w:val="0"/>
                         </w:rPr>
-                        <w:t xml:space="preserve">4-Hidden </w:t>
-                      </w:r>
-                      <w:r>
-                        <w:rPr>
-                          <w:i w:val="0"/>
-                          <w:iCs w:val="0"/>
-                        </w:rPr>
-                        <w:t>Deep-Q-Learning</w:t>
+                        <w:t>4-Hidden Deep-Q-Learning</w:t>
                       </w:r>
                       <w:r>
                         <w:rPr>
@@ -7179,14 +6366,7 @@
                           <w:i w:val="0"/>
                           <w:iCs w:val="0"/>
                         </w:rPr>
-                        <w:t>ehavior cloning</w:t>
-                      </w:r>
-                      <w:r>
-                        <w:rPr>
-                          <w:i w:val="0"/>
-                          <w:iCs w:val="0"/>
-                        </w:rPr>
-                        <w:t xml:space="preserve">(Defensive algorithm) </w:t>
+                        <w:t xml:space="preserve">ehavior cloning(Defensive algorithm) </w:t>
                       </w:r>
                       <w:r>
                         <w:rPr>
@@ -7201,14 +6381,7 @@
                           <w:i w:val="0"/>
                           <w:iCs w:val="0"/>
                         </w:rPr>
-                        <w:t>Genetic</w:t>
-                      </w:r>
-                      <w:r>
-                        <w:rPr>
-                          <w:i w:val="0"/>
-                          <w:iCs w:val="0"/>
-                        </w:rPr>
-                        <w:t xml:space="preserve"> algorithm</w:t>
+                        <w:t>Genetic algorithm</w:t>
                       </w:r>
                       <w:r>
                         <w:rPr>
@@ -7336,19 +6509,7 @@
         <w:rPr>
           <w:rFonts w:hint="eastAsia"/>
         </w:rPr>
-        <w:t>兩者都是基於神經網路的演算法，而這場神經網路大戰，結果</w:t>
-      </w:r>
-      <w:r>
-        <w:rPr>
-          <w:rFonts w:hint="eastAsia"/>
-        </w:rPr>
-        <w:t>將會</w:t>
-      </w:r>
-      <w:r>
-        <w:rPr>
-          <w:rFonts w:hint="eastAsia"/>
-        </w:rPr>
-        <w:t>如何呢？下圖展示了</w:t>
+        <w:t>兩者都是基於神經網路的演算法，而這場神經網路大戰，結果將會如何呢？下圖展示了</w:t>
       </w:r>
       <w:r>
         <w:t>Genetic algorithm</w:t>
@@ -7479,9 +6640,6 @@
     <w:p>
       <w:pPr>
         <w:ind w:firstLine="480"/>
-        <w:rPr>
-          <w:rFonts w:hint="eastAsia"/>
-        </w:rPr>
       </w:pPr>
       <w:r>
         <w:rPr>
@@ -7576,22 +6734,98 @@
         <w:rPr>
           <w:rFonts w:hint="eastAsia"/>
         </w:rPr>
-        <w:t>下表展示了各演算法之間的勝率，由於</w:t>
-      </w:r>
-      <w:r>
-        <w:rPr>
-          <w:rFonts w:hint="eastAsia"/>
-        </w:rPr>
-        <w:t>G</w:t>
-      </w:r>
-      <w:r>
-        <w:t>enetic-Network</w:t>
-      </w:r>
-      <w:r>
-        <w:rPr>
-          <w:rFonts w:hint="eastAsia"/>
-        </w:rPr>
-        <w:t>以及</w:t>
+        <w:t>下表展示了各演算法之間的勝率</w:t>
+      </w:r>
+      <w:r>
+        <w:rPr>
+          <w:rFonts w:hint="eastAsia"/>
+        </w:rPr>
+        <w:t>，並列出</w:t>
+      </w:r>
+      <w:r>
+        <w:rPr>
+          <w:rFonts w:hint="eastAsia"/>
+        </w:rPr>
+        <w:t>神經網路</w:t>
+      </w:r>
+      <w:r>
+        <w:rPr>
+          <w:rFonts w:hint="eastAsia"/>
+        </w:rPr>
+        <w:t>的重要規格、參數</w:t>
+      </w:r>
+      <w:r>
+        <w:rPr>
+          <w:rFonts w:hint="eastAsia"/>
+        </w:rPr>
+        <w:t>。</w:t>
+      </w:r>
+    </w:p>
+    <w:p>
+      <w:pPr>
+        <w:ind w:firstLine="480"/>
+      </w:pPr>
+      <w:r>
+        <w:rPr>
+          <w:rFonts w:hint="eastAsia"/>
+        </w:rPr>
+        <w:t>一、</w:t>
+      </w:r>
+      <w:r>
+        <w:t>Genetic algorithm</w:t>
+      </w:r>
+      <w:r>
+        <w:rPr>
+          <w:rFonts w:hint="eastAsia"/>
+        </w:rPr>
+        <w:t>採用一層</w:t>
+      </w:r>
+      <w:r>
+        <w:t>Hidden layer</w:t>
+      </w:r>
+      <w:r>
+        <w:rPr>
+          <w:rFonts w:hint="eastAsia"/>
+        </w:rPr>
+        <w:t>。</w:t>
+      </w:r>
+    </w:p>
+    <w:p>
+      <w:pPr>
+        <w:ind w:firstLine="480"/>
+      </w:pPr>
+      <w:r>
+        <w:rPr>
+          <w:rFonts w:hint="eastAsia"/>
+        </w:rPr>
+        <w:t>二、</w:t>
+      </w:r>
+      <w:r>
+        <w:rPr>
+          <w:rFonts w:hint="eastAsia"/>
+        </w:rPr>
+        <w:t>DQN</w:t>
+      </w:r>
+      <w:r>
+        <w:rPr>
+          <w:rFonts w:hint="eastAsia"/>
+        </w:rPr>
+        <w:t>採用四層</w:t>
+      </w:r>
+      <w:r>
+        <w:rPr>
+          <w:rFonts w:hint="eastAsia"/>
+        </w:rPr>
+        <w:t>H</w:t>
+      </w:r>
+      <w:r>
+        <w:t>idden layer</w:t>
+      </w:r>
+      <w:r>
+        <w:rPr>
+          <w:rFonts w:hint="eastAsia"/>
+        </w:rPr>
+        <w:t>，搭配</w:t>
       </w:r>
       <w:r>
         <w:rPr>
@@ -7600,37 +6834,45 @@
         <w:t>D</w:t>
       </w:r>
       <w:r>
-        <w:t>eep-Q-Learning</w:t>
-      </w:r>
-      <w:r>
-        <w:rPr>
-          <w:rFonts w:hint="eastAsia"/>
-        </w:rPr>
-        <w:t>不是傳統演算法，數據以最高勝率以及平均勝率顯示。</w:t>
-      </w:r>
-      <w:r>
-        <w:t xml:space="preserve"> </w:t>
+        <w:t xml:space="preserve">efensive </w:t>
+      </w:r>
+      <w:r>
+        <w:t>algorithm</w:t>
+      </w:r>
+      <w:r>
+        <w:rPr>
+          <w:rFonts w:hint="eastAsia"/>
+        </w:rPr>
+        <w:t>作為</w:t>
+      </w:r>
+      <w:r>
+        <w:rPr>
+          <w:rFonts w:hint="eastAsia"/>
+        </w:rPr>
+        <w:t>師傅。</w:t>
       </w:r>
     </w:p>
     <w:tbl>
       <w:tblPr>
         <w:tblStyle w:val="TableGrid"/>
-        <w:tblW w:w="0" w:type="auto"/>
+        <w:tblW w:w="8264" w:type="dxa"/>
         <w:tblLook w:val="04A0" w:firstRow="1" w:lastRow="0" w:firstColumn="1" w:lastColumn="0" w:noHBand="0" w:noVBand="1"/>
       </w:tblPr>
       <w:tblGrid>
-        <w:gridCol w:w="1402"/>
-        <w:gridCol w:w="861"/>
-        <w:gridCol w:w="1134"/>
-        <w:gridCol w:w="1276"/>
-        <w:gridCol w:w="1418"/>
-        <w:gridCol w:w="1134"/>
-        <w:gridCol w:w="1071"/>
+        <w:gridCol w:w="1794"/>
+        <w:gridCol w:w="817"/>
+        <w:gridCol w:w="1472"/>
+        <w:gridCol w:w="1637"/>
+        <w:gridCol w:w="1308"/>
+        <w:gridCol w:w="1236"/>
       </w:tblGrid>
       <w:tr>
+        <w:trPr>
+          <w:trHeight w:val="966"/>
+        </w:trPr>
         <w:tc>
           <w:tcPr>
-            <w:tcW w:w="1402" w:type="dxa"/>
+            <w:tcW w:w="1794" w:type="dxa"/>
             <w:tcBorders>
               <w:tl2br w:val="single" w:sz="4" w:space="0" w:color="auto"/>
             </w:tcBorders>
@@ -7641,13 +6883,19 @@
               <w:rPr>
                 <w:rFonts w:hint="eastAsia"/>
               </w:rPr>
-              <w:t xml:space="preserve">     </w:t>
+              <w:t xml:space="preserve">   </w:t>
+            </w:r>
+            <w:r>
+              <w:t xml:space="preserve">  </w:t>
             </w:r>
             <w:r>
               <w:rPr>
                 <w:rFonts w:hint="eastAsia"/>
               </w:rPr>
-              <w:t>主角</w:t>
+              <w:t>S</w:t>
+            </w:r>
+            <w:r>
+              <w:t>ubject</w:t>
             </w:r>
           </w:p>
           <w:p>
@@ -7655,13 +6903,16 @@
               <w:rPr>
                 <w:rFonts w:hint="eastAsia"/>
               </w:rPr>
-              <w:t>對手</w:t>
+              <w:t>O</w:t>
+            </w:r>
+            <w:r>
+              <w:t>bject</w:t>
             </w:r>
           </w:p>
         </w:tc>
         <w:tc>
           <w:tcPr>
-            <w:tcW w:w="861" w:type="dxa"/>
+            <w:tcW w:w="817" w:type="dxa"/>
             <w:tcBorders>
               <w:bottom w:val="single" w:sz="4" w:space="0" w:color="auto"/>
               <w:tl2br w:val="single" w:sz="4" w:space="0" w:color="auto"/>
@@ -7677,7 +6928,7 @@
         </w:tc>
         <w:tc>
           <w:tcPr>
-            <w:tcW w:w="1134" w:type="dxa"/>
+            <w:tcW w:w="1472" w:type="dxa"/>
             <w:tcBorders>
               <w:bottom w:val="single" w:sz="4" w:space="0" w:color="auto"/>
             </w:tcBorders>
@@ -7689,13 +6940,21 @@
               <w:jc w:val="center"/>
             </w:pPr>
             <w:r>
-              <w:t>Dummy</w:t>
+              <w:t>Naïve</w:t>
+            </w:r>
+          </w:p>
+          <w:p>
+            <w:pPr>
+              <w:jc w:val="center"/>
+            </w:pPr>
+            <w:r>
+              <w:t>Offensive</w:t>
             </w:r>
           </w:p>
         </w:tc>
         <w:tc>
           <w:tcPr>
-            <w:tcW w:w="1276" w:type="dxa"/>
+            <w:tcW w:w="1637" w:type="dxa"/>
             <w:tcBorders>
               <w:bottom w:val="single" w:sz="4" w:space="0" w:color="auto"/>
             </w:tcBorders>
@@ -7715,13 +6974,13 @@
               <w:jc w:val="center"/>
             </w:pPr>
             <w:r>
-              <w:t>Offensive</w:t>
+              <w:t>Defensive</w:t>
             </w:r>
           </w:p>
         </w:tc>
         <w:tc>
           <w:tcPr>
-            <w:tcW w:w="1418" w:type="dxa"/>
+            <w:tcW w:w="1308" w:type="dxa"/>
             <w:tcBorders>
               <w:bottom w:val="single" w:sz="4" w:space="0" w:color="auto"/>
             </w:tcBorders>
@@ -7733,21 +6992,13 @@
               <w:jc w:val="center"/>
             </w:pPr>
             <w:r>
-              <w:t>Naïve</w:t>
-            </w:r>
-          </w:p>
-          <w:p>
-            <w:pPr>
-              <w:jc w:val="center"/>
-            </w:pPr>
-            <w:r>
-              <w:t>Defensive</w:t>
+              <w:t>Gene</w:t>
             </w:r>
           </w:p>
         </w:tc>
         <w:tc>
           <w:tcPr>
-            <w:tcW w:w="1134" w:type="dxa"/>
+            <w:tcW w:w="1236" w:type="dxa"/>
             <w:tcBorders>
               <w:bottom w:val="single" w:sz="4" w:space="0" w:color="auto"/>
             </w:tcBorders>
@@ -7759,16 +7010,21 @@
               <w:jc w:val="center"/>
             </w:pPr>
             <w:r>
-              <w:t>Gene</w:t>
+              <w:rPr>
+                <w:rFonts w:hint="eastAsia"/>
+              </w:rPr>
+              <w:t>DQN</w:t>
             </w:r>
           </w:p>
         </w:tc>
+      </w:tr>
+      <w:tr>
+        <w:trPr>
+          <w:trHeight w:val="469"/>
+        </w:trPr>
         <w:tc>
           <w:tcPr>
-            <w:tcW w:w="1071" w:type="dxa"/>
-            <w:tcBorders>
-              <w:bottom w:val="single" w:sz="4" w:space="0" w:color="auto"/>
-            </w:tcBorders>
+            <w:tcW w:w="1794" w:type="dxa"/>
             <w:shd w:val="clear" w:color="auto" w:fill="D9D9D9" w:themeFill="background1" w:themeFillShade="D9"/>
             <w:vAlign w:val="center"/>
           </w:tcPr>
@@ -7777,37 +7033,13 @@
               <w:jc w:val="center"/>
             </w:pPr>
             <w:r>
-              <w:rPr>
-                <w:rFonts w:hint="eastAsia"/>
-              </w:rPr>
-              <w:t>DQN</w:t>
-            </w:r>
-          </w:p>
-        </w:tc>
-      </w:tr>
-      <w:tr>
-        <w:tc>
-          <w:tcPr>
-            <w:tcW w:w="1402" w:type="dxa"/>
-            <w:vMerge w:val="restart"/>
-            <w:shd w:val="clear" w:color="auto" w:fill="D9D9D9" w:themeFill="background1" w:themeFillShade="D9"/>
-            <w:vAlign w:val="center"/>
-          </w:tcPr>
-          <w:p>
-            <w:pPr>
-              <w:jc w:val="center"/>
-              <w:rPr>
-                <w:rFonts w:hint="eastAsia"/>
-              </w:rPr>
-            </w:pPr>
-            <w:r>
               <w:t>Dummy</w:t>
             </w:r>
           </w:p>
         </w:tc>
         <w:tc>
           <w:tcPr>
-            <w:tcW w:w="861" w:type="dxa"/>
+            <w:tcW w:w="817" w:type="dxa"/>
             <w:tcBorders>
               <w:bottom w:val="single" w:sz="4" w:space="0" w:color="auto"/>
             </w:tcBorders>
@@ -7829,12 +7061,7 @@
         </w:tc>
         <w:tc>
           <w:tcPr>
-            <w:tcW w:w="1134" w:type="dxa"/>
-            <w:tcBorders>
-              <w:bottom w:val="single" w:sz="4" w:space="0" w:color="auto"/>
-              <w:tl2br w:val="single" w:sz="4" w:space="0" w:color="auto"/>
-              <w:tr2bl w:val="single" w:sz="4" w:space="0" w:color="auto"/>
-            </w:tcBorders>
+            <w:tcW w:w="1472" w:type="dxa"/>
             <w:shd w:val="clear" w:color="auto" w:fill="FFFFFF" w:themeFill="background1"/>
             <w:vAlign w:val="center"/>
           </w:tcPr>
@@ -7842,12 +7069,14 @@
             <w:pPr>
               <w:jc w:val="center"/>
             </w:pPr>
+            <w:r>
+              <w:t>93.8%</w:t>
+            </w:r>
           </w:p>
         </w:tc>
         <w:tc>
           <w:tcPr>
-            <w:tcW w:w="1276" w:type="dxa"/>
-            <w:vMerge w:val="restart"/>
+            <w:tcW w:w="1637" w:type="dxa"/>
             <w:shd w:val="clear" w:color="auto" w:fill="FFFFFF" w:themeFill="background1"/>
             <w:vAlign w:val="center"/>
           </w:tcPr>
@@ -7855,24 +7084,14 @@
             <w:pPr>
               <w:jc w:val="center"/>
             </w:pPr>
+            <w:r>
+              <w:t>93.1%</w:t>
+            </w:r>
           </w:p>
         </w:tc>
         <w:tc>
           <w:tcPr>
-            <w:tcW w:w="1418" w:type="dxa"/>
-            <w:vMerge w:val="restart"/>
-            <w:shd w:val="clear" w:color="auto" w:fill="FFFFFF" w:themeFill="background1"/>
-            <w:vAlign w:val="center"/>
-          </w:tcPr>
-          <w:p>
-            <w:pPr>
-              <w:jc w:val="center"/>
-            </w:pPr>
-          </w:p>
-        </w:tc>
-        <w:tc>
-          <w:tcPr>
-            <w:tcW w:w="1134" w:type="dxa"/>
+            <w:tcW w:w="1308" w:type="dxa"/>
             <w:tcBorders>
               <w:bottom w:val="single" w:sz="4" w:space="0" w:color="auto"/>
             </w:tcBorders>
@@ -7883,11 +7102,14 @@
             <w:pPr>
               <w:jc w:val="center"/>
             </w:pPr>
+            <w:r>
+              <w:t>58%</w:t>
+            </w:r>
           </w:p>
         </w:tc>
         <w:tc>
           <w:tcPr>
-            <w:tcW w:w="1071" w:type="dxa"/>
+            <w:tcW w:w="1236" w:type="dxa"/>
             <w:tcBorders>
               <w:bottom w:val="single" w:sz="4" w:space="0" w:color="auto"/>
             </w:tcBorders>
@@ -7897,21 +7119,23 @@
           <w:p>
             <w:pPr>
               <w:jc w:val="center"/>
+            </w:pPr>
+            <w:r>
               <w:rPr>
                 <w:rFonts w:hint="eastAsia"/>
               </w:rPr>
-            </w:pPr>
+              <w:t>96%</w:t>
+            </w:r>
           </w:p>
         </w:tc>
       </w:tr>
       <w:tr>
+        <w:trPr>
+          <w:trHeight w:val="483"/>
+        </w:trPr>
         <w:tc>
           <w:tcPr>
-            <w:tcW w:w="1402" w:type="dxa"/>
-            <w:vMerge/>
-            <w:tcBorders>
-              <w:tl2br w:val="single" w:sz="4" w:space="0" w:color="auto"/>
-            </w:tcBorders>
+            <w:tcW w:w="1794" w:type="dxa"/>
             <w:shd w:val="clear" w:color="auto" w:fill="D9D9D9" w:themeFill="background1" w:themeFillShade="D9"/>
             <w:vAlign w:val="center"/>
           </w:tcPr>
@@ -7919,143 +7143,31 @@
             <w:pPr>
               <w:jc w:val="center"/>
             </w:pPr>
+            <w:r>
+              <w:t>Offensive</w:t>
+            </w:r>
           </w:p>
         </w:tc>
         <w:tc>
           <w:tcPr>
-            <w:tcW w:w="861" w:type="dxa"/>
-            <w:tcBorders>
-              <w:top w:val="single" w:sz="4" w:space="0" w:color="auto"/>
-            </w:tcBorders>
-            <w:vAlign w:val="center"/>
-          </w:tcPr>
-          <w:p>
-            <w:pPr>
-              <w:pStyle w:val="a"/>
-              <w:jc w:val="center"/>
-            </w:pPr>
-            <w:r>
-              <w:rPr>
-                <w:rFonts w:hint="eastAsia"/>
-              </w:rPr>
-              <w:t>平均</w:t>
-            </w:r>
-          </w:p>
-        </w:tc>
-        <w:tc>
-          <w:tcPr>
-            <w:tcW w:w="1134" w:type="dxa"/>
-            <w:tcBorders>
-              <w:top w:val="single" w:sz="4" w:space="0" w:color="auto"/>
-              <w:tl2br w:val="single" w:sz="4" w:space="0" w:color="auto"/>
-              <w:tr2bl w:val="single" w:sz="4" w:space="0" w:color="auto"/>
-            </w:tcBorders>
+            <w:tcW w:w="817" w:type="dxa"/>
             <w:vAlign w:val="center"/>
           </w:tcPr>
           <w:p>
             <w:pPr>
               <w:jc w:val="center"/>
             </w:pPr>
+            <w:r>
+              <w:rPr>
+                <w:rFonts w:hint="eastAsia"/>
+              </w:rPr>
+              <w:t>最高</w:t>
+            </w:r>
           </w:p>
         </w:tc>
         <w:tc>
           <w:tcPr>
-            <w:tcW w:w="1276" w:type="dxa"/>
-            <w:vMerge/>
-            <w:vAlign w:val="center"/>
-          </w:tcPr>
-          <w:p>
-            <w:pPr>
-              <w:jc w:val="center"/>
-            </w:pPr>
-          </w:p>
-        </w:tc>
-        <w:tc>
-          <w:tcPr>
-            <w:tcW w:w="1418" w:type="dxa"/>
-            <w:vMerge/>
-            <w:vAlign w:val="center"/>
-          </w:tcPr>
-          <w:p>
-            <w:pPr>
-              <w:jc w:val="center"/>
-            </w:pPr>
-          </w:p>
-        </w:tc>
-        <w:tc>
-          <w:tcPr>
-            <w:tcW w:w="1134" w:type="dxa"/>
-            <w:tcBorders>
-              <w:top w:val="single" w:sz="4" w:space="0" w:color="auto"/>
-            </w:tcBorders>
-            <w:vAlign w:val="center"/>
-          </w:tcPr>
-          <w:p>
-            <w:pPr>
-              <w:jc w:val="center"/>
-            </w:pPr>
-          </w:p>
-        </w:tc>
-        <w:tc>
-          <w:tcPr>
-            <w:tcW w:w="1071" w:type="dxa"/>
-            <w:tcBorders>
-              <w:top w:val="single" w:sz="4" w:space="0" w:color="auto"/>
-            </w:tcBorders>
-            <w:vAlign w:val="center"/>
-          </w:tcPr>
-          <w:p>
-            <w:pPr>
-              <w:jc w:val="center"/>
-            </w:pPr>
-          </w:p>
-        </w:tc>
-      </w:tr>
-      <w:tr>
-        <w:tc>
-          <w:tcPr>
-            <w:tcW w:w="1402" w:type="dxa"/>
-            <w:vMerge w:val="restart"/>
-            <w:shd w:val="clear" w:color="auto" w:fill="D9D9D9" w:themeFill="background1" w:themeFillShade="D9"/>
-            <w:vAlign w:val="center"/>
-          </w:tcPr>
-          <w:p>
-            <w:pPr>
-              <w:jc w:val="center"/>
-            </w:pPr>
-            <w:r>
-              <w:t>Naïve</w:t>
-            </w:r>
-          </w:p>
-          <w:p>
-            <w:pPr>
-              <w:jc w:val="center"/>
-            </w:pPr>
-            <w:r>
-              <w:t>Offensive</w:t>
-            </w:r>
-          </w:p>
-        </w:tc>
-        <w:tc>
-          <w:tcPr>
-            <w:tcW w:w="861" w:type="dxa"/>
-            <w:vAlign w:val="center"/>
-          </w:tcPr>
-          <w:p>
-            <w:pPr>
-              <w:jc w:val="center"/>
-            </w:pPr>
-            <w:r>
-              <w:rPr>
-                <w:rFonts w:hint="eastAsia"/>
-              </w:rPr>
-              <w:t>最高</w:t>
-            </w:r>
-          </w:p>
-        </w:tc>
-        <w:tc>
-          <w:tcPr>
-            <w:tcW w:w="1134" w:type="dxa"/>
+            <w:tcW w:w="1472" w:type="dxa"/>
             <w:tcBorders>
               <w:tl2br w:val="single" w:sz="4" w:space="0" w:color="auto"/>
               <w:tr2bl w:val="single" w:sz="4" w:space="0" w:color="auto"/>
@@ -8070,7 +7182,92 @@
         </w:tc>
         <w:tc>
           <w:tcPr>
-            <w:tcW w:w="1276" w:type="dxa"/>
+            <w:tcW w:w="1637" w:type="dxa"/>
+            <w:vAlign w:val="center"/>
+          </w:tcPr>
+          <w:p>
+            <w:pPr>
+              <w:jc w:val="center"/>
+            </w:pPr>
+            <w:r>
+              <w:t>54.7%</w:t>
+            </w:r>
+          </w:p>
+        </w:tc>
+        <w:tc>
+          <w:tcPr>
+            <w:tcW w:w="1308" w:type="dxa"/>
+            <w:vAlign w:val="center"/>
+          </w:tcPr>
+          <w:p>
+            <w:pPr>
+              <w:jc w:val="center"/>
+            </w:pPr>
+            <w:r>
+              <w:rPr>
+                <w:rFonts w:hint="eastAsia"/>
+              </w:rPr>
+              <w:t>56%</w:t>
+            </w:r>
+          </w:p>
+        </w:tc>
+        <w:tc>
+          <w:tcPr>
+            <w:tcW w:w="1236" w:type="dxa"/>
+            <w:vAlign w:val="center"/>
+          </w:tcPr>
+          <w:p>
+            <w:pPr>
+              <w:jc w:val="center"/>
+            </w:pPr>
+            <w:r>
+              <w:rPr>
+                <w:rFonts w:hint="eastAsia"/>
+              </w:rPr>
+              <w:t>53%</w:t>
+            </w:r>
+          </w:p>
+        </w:tc>
+      </w:tr>
+      <w:tr>
+        <w:trPr>
+          <w:trHeight w:val="483"/>
+        </w:trPr>
+        <w:tc>
+          <w:tcPr>
+            <w:tcW w:w="1794" w:type="dxa"/>
+            <w:shd w:val="clear" w:color="auto" w:fill="D9D9D9" w:themeFill="background1" w:themeFillShade="D9"/>
+            <w:vAlign w:val="center"/>
+          </w:tcPr>
+          <w:p>
+            <w:pPr>
+              <w:jc w:val="center"/>
+            </w:pPr>
+            <w:r>
+              <w:t>Defensive</w:t>
+            </w:r>
+          </w:p>
+        </w:tc>
+        <w:tc>
+          <w:tcPr>
+            <w:tcW w:w="817" w:type="dxa"/>
+            <w:vAlign w:val="center"/>
+          </w:tcPr>
+          <w:p>
+            <w:pPr>
+              <w:jc w:val="center"/>
+            </w:pPr>
+            <w:r>
+              <w:rPr>
+                <w:rFonts w:hint="eastAsia"/>
+              </w:rPr>
+              <w:t>最高</w:t>
+            </w:r>
+          </w:p>
+        </w:tc>
+        <w:tc>
+          <w:tcPr>
+            <w:tcW w:w="1472" w:type="dxa"/>
             <w:tcBorders>
               <w:tl2br w:val="single" w:sz="4" w:space="0" w:color="auto"/>
               <w:tr2bl w:val="single" w:sz="4" w:space="0" w:color="auto"/>
@@ -8085,73 +7282,7 @@
         </w:tc>
         <w:tc>
           <w:tcPr>
-            <w:tcW w:w="1418" w:type="dxa"/>
-            <w:vMerge w:val="restart"/>
-            <w:vAlign w:val="center"/>
-          </w:tcPr>
-          <w:p>
-            <w:pPr>
-              <w:jc w:val="center"/>
-            </w:pPr>
-          </w:p>
-        </w:tc>
-        <w:tc>
-          <w:tcPr>
-            <w:tcW w:w="1134" w:type="dxa"/>
-            <w:vAlign w:val="center"/>
-          </w:tcPr>
-          <w:p>
-            <w:pPr>
-              <w:jc w:val="center"/>
-            </w:pPr>
-          </w:p>
-        </w:tc>
-        <w:tc>
-          <w:tcPr>
-            <w:tcW w:w="1071" w:type="dxa"/>
-            <w:vAlign w:val="center"/>
-          </w:tcPr>
-          <w:p>
-            <w:pPr>
-              <w:jc w:val="center"/>
-            </w:pPr>
-          </w:p>
-        </w:tc>
-      </w:tr>
-      <w:tr>
-        <w:tc>
-          <w:tcPr>
-            <w:tcW w:w="1402" w:type="dxa"/>
-            <w:vMerge/>
-            <w:shd w:val="clear" w:color="auto" w:fill="D9D9D9" w:themeFill="background1" w:themeFillShade="D9"/>
-            <w:vAlign w:val="center"/>
-          </w:tcPr>
-          <w:p>
-            <w:pPr>
-              <w:jc w:val="center"/>
-            </w:pPr>
-          </w:p>
-        </w:tc>
-        <w:tc>
-          <w:tcPr>
-            <w:tcW w:w="861" w:type="dxa"/>
-            <w:vAlign w:val="center"/>
-          </w:tcPr>
-          <w:p>
-            <w:pPr>
-              <w:jc w:val="center"/>
-            </w:pPr>
-            <w:r>
-              <w:rPr>
-                <w:rFonts w:hint="eastAsia"/>
-              </w:rPr>
-              <w:t>平均</w:t>
-            </w:r>
-          </w:p>
-        </w:tc>
-        <w:tc>
-          <w:tcPr>
-            <w:tcW w:w="1134" w:type="dxa"/>
+            <w:tcW w:w="1637" w:type="dxa"/>
             <w:tcBorders>
               <w:tl2br w:val="single" w:sz="4" w:space="0" w:color="auto"/>
               <w:tr2bl w:val="single" w:sz="4" w:space="0" w:color="auto"/>
@@ -8166,7 +7297,79 @@
         </w:tc>
         <w:tc>
           <w:tcPr>
-            <w:tcW w:w="1276" w:type="dxa"/>
+            <w:tcW w:w="1308" w:type="dxa"/>
+            <w:vAlign w:val="center"/>
+          </w:tcPr>
+          <w:p>
+            <w:pPr>
+              <w:jc w:val="center"/>
+            </w:pPr>
+            <w:r>
+              <w:rPr>
+                <w:rFonts w:hint="eastAsia"/>
+              </w:rPr>
+              <w:t>53%</w:t>
+            </w:r>
+          </w:p>
+        </w:tc>
+        <w:tc>
+          <w:tcPr>
+            <w:tcW w:w="1236" w:type="dxa"/>
+            <w:vAlign w:val="center"/>
+          </w:tcPr>
+          <w:p>
+            <w:pPr>
+              <w:jc w:val="center"/>
+            </w:pPr>
+            <w:r>
+              <w:rPr>
+                <w:rFonts w:hint="eastAsia"/>
+              </w:rPr>
+              <w:t>57%</w:t>
+            </w:r>
+          </w:p>
+        </w:tc>
+      </w:tr>
+      <w:tr>
+        <w:trPr>
+          <w:trHeight w:val="469"/>
+        </w:trPr>
+        <w:tc>
+          <w:tcPr>
+            <w:tcW w:w="1794" w:type="dxa"/>
+            <w:vMerge w:val="restart"/>
+            <w:shd w:val="clear" w:color="auto" w:fill="D9D9D9" w:themeFill="background1" w:themeFillShade="D9"/>
+            <w:vAlign w:val="center"/>
+          </w:tcPr>
+          <w:p>
+            <w:pPr>
+              <w:jc w:val="center"/>
+            </w:pPr>
+            <w:r>
+              <w:t>Gene</w:t>
+            </w:r>
+          </w:p>
+        </w:tc>
+        <w:tc>
+          <w:tcPr>
+            <w:tcW w:w="817" w:type="dxa"/>
+            <w:vAlign w:val="center"/>
+          </w:tcPr>
+          <w:p>
+            <w:pPr>
+              <w:jc w:val="center"/>
+            </w:pPr>
+            <w:r>
+              <w:rPr>
+                <w:rFonts w:hint="eastAsia"/>
+              </w:rPr>
+              <w:t>最高</w:t>
+            </w:r>
+          </w:p>
+        </w:tc>
+        <w:tc>
+          <w:tcPr>
+            <w:tcW w:w="1472" w:type="dxa"/>
             <w:tcBorders>
               <w:tl2br w:val="single" w:sz="4" w:space="0" w:color="auto"/>
               <w:tr2bl w:val="single" w:sz="4" w:space="0" w:color="auto"/>
@@ -8181,84 +7384,7 @@
         </w:tc>
         <w:tc>
           <w:tcPr>
-            <w:tcW w:w="1418" w:type="dxa"/>
-            <w:vMerge/>
-            <w:vAlign w:val="center"/>
-          </w:tcPr>
-          <w:p>
-            <w:pPr>
-              <w:jc w:val="center"/>
-            </w:pPr>
-          </w:p>
-        </w:tc>
-        <w:tc>
-          <w:tcPr>
-            <w:tcW w:w="1134" w:type="dxa"/>
-            <w:vAlign w:val="center"/>
-          </w:tcPr>
-          <w:p>
-            <w:pPr>
-              <w:jc w:val="center"/>
-            </w:pPr>
-          </w:p>
-        </w:tc>
-        <w:tc>
-          <w:tcPr>
-            <w:tcW w:w="1071" w:type="dxa"/>
-            <w:vAlign w:val="center"/>
-          </w:tcPr>
-          <w:p>
-            <w:pPr>
-              <w:jc w:val="center"/>
-            </w:pPr>
-          </w:p>
-        </w:tc>
-      </w:tr>
-      <w:tr>
-        <w:tc>
-          <w:tcPr>
-            <w:tcW w:w="1402" w:type="dxa"/>
-            <w:vMerge w:val="restart"/>
-            <w:shd w:val="clear" w:color="auto" w:fill="D9D9D9" w:themeFill="background1" w:themeFillShade="D9"/>
-            <w:vAlign w:val="center"/>
-          </w:tcPr>
-          <w:p>
-            <w:pPr>
-              <w:jc w:val="center"/>
-            </w:pPr>
-            <w:r>
-              <w:t>Naïve</w:t>
-            </w:r>
-          </w:p>
-          <w:p>
-            <w:pPr>
-              <w:jc w:val="center"/>
-            </w:pPr>
-            <w:r>
-              <w:t>Defensive</w:t>
-            </w:r>
-          </w:p>
-        </w:tc>
-        <w:tc>
-          <w:tcPr>
-            <w:tcW w:w="861" w:type="dxa"/>
-            <w:vAlign w:val="center"/>
-          </w:tcPr>
-          <w:p>
-            <w:pPr>
-              <w:jc w:val="center"/>
-            </w:pPr>
-            <w:r>
-              <w:rPr>
-                <w:rFonts w:hint="eastAsia"/>
-              </w:rPr>
-              <w:t>最高</w:t>
-            </w:r>
-          </w:p>
-        </w:tc>
-        <w:tc>
-          <w:tcPr>
-            <w:tcW w:w="1134" w:type="dxa"/>
+            <w:tcW w:w="1637" w:type="dxa"/>
             <w:tcBorders>
               <w:tl2br w:val="single" w:sz="4" w:space="0" w:color="auto"/>
               <w:tr2bl w:val="single" w:sz="4" w:space="0" w:color="auto"/>
@@ -8273,21 +7399,7 @@
         </w:tc>
         <w:tc>
           <w:tcPr>
-            <w:tcW w:w="1276" w:type="dxa"/>
-            <w:tcBorders>
-              <w:tr2bl w:val="single" w:sz="4" w:space="0" w:color="auto"/>
-            </w:tcBorders>
-            <w:vAlign w:val="center"/>
-          </w:tcPr>
-          <w:p>
-            <w:pPr>
-              <w:jc w:val="center"/>
-            </w:pPr>
-          </w:p>
-        </w:tc>
-        <w:tc>
-          <w:tcPr>
-            <w:tcW w:w="1418" w:type="dxa"/>
+            <w:tcW w:w="1308" w:type="dxa"/>
             <w:tcBorders>
               <w:tl2br w:val="single" w:sz="4" w:space="0" w:color="auto"/>
               <w:tr2bl w:val="single" w:sz="4" w:space="0" w:color="auto"/>
@@ -8302,31 +7414,29 @@
         </w:tc>
         <w:tc>
           <w:tcPr>
-            <w:tcW w:w="1134" w:type="dxa"/>
+            <w:tcW w:w="1236" w:type="dxa"/>
             <w:vAlign w:val="center"/>
           </w:tcPr>
           <w:p>
             <w:pPr>
               <w:jc w:val="center"/>
             </w:pPr>
-          </w:p>
-        </w:tc>
-        <w:tc>
-          <w:tcPr>
-            <w:tcW w:w="1071" w:type="dxa"/>
-            <w:vAlign w:val="center"/>
-          </w:tcPr>
-          <w:p>
-            <w:pPr>
-              <w:jc w:val="center"/>
-            </w:pPr>
+            <w:r>
+              <w:rPr>
+                <w:rFonts w:hint="eastAsia"/>
+              </w:rPr>
+              <w:t>99%</w:t>
+            </w:r>
           </w:p>
         </w:tc>
       </w:tr>
       <w:tr>
+        <w:trPr>
+          <w:trHeight w:val="496"/>
+        </w:trPr>
         <w:tc>
           <w:tcPr>
-            <w:tcW w:w="1402" w:type="dxa"/>
+            <w:tcW w:w="1794" w:type="dxa"/>
             <w:vMerge/>
             <w:shd w:val="clear" w:color="auto" w:fill="D9D9D9" w:themeFill="background1" w:themeFillShade="D9"/>
             <w:vAlign w:val="center"/>
@@ -8339,7 +7449,7 @@
         </w:tc>
         <w:tc>
           <w:tcPr>
-            <w:tcW w:w="861" w:type="dxa"/>
+            <w:tcW w:w="817" w:type="dxa"/>
             <w:vAlign w:val="center"/>
           </w:tcPr>
           <w:p>
@@ -8350,13 +7460,13 @@
               <w:rPr>
                 <w:rFonts w:hint="eastAsia"/>
               </w:rPr>
-              <w:t>平均</w:t>
+              <w:t>最低</w:t>
             </w:r>
           </w:p>
         </w:tc>
         <w:tc>
           <w:tcPr>
-            <w:tcW w:w="1134" w:type="dxa"/>
+            <w:tcW w:w="1472" w:type="dxa"/>
             <w:tcBorders>
               <w:tl2br w:val="single" w:sz="4" w:space="0" w:color="auto"/>
               <w:tr2bl w:val="single" w:sz="4" w:space="0" w:color="auto"/>
@@ -8371,21 +7481,7 @@
         </w:tc>
         <w:tc>
           <w:tcPr>
-            <w:tcW w:w="1276" w:type="dxa"/>
-            <w:tcBorders>
-              <w:tr2bl w:val="single" w:sz="4" w:space="0" w:color="auto"/>
-            </w:tcBorders>
-            <w:vAlign w:val="center"/>
-          </w:tcPr>
-          <w:p>
-            <w:pPr>
-              <w:jc w:val="center"/>
-            </w:pPr>
-          </w:p>
-        </w:tc>
-        <w:tc>
-          <w:tcPr>
-            <w:tcW w:w="1418" w:type="dxa"/>
+            <w:tcW w:w="1637" w:type="dxa"/>
             <w:tcBorders>
               <w:tl2br w:val="single" w:sz="4" w:space="0" w:color="auto"/>
               <w:tr2bl w:val="single" w:sz="4" w:space="0" w:color="auto"/>
@@ -8400,64 +7496,7 @@
         </w:tc>
         <w:tc>
           <w:tcPr>
-            <w:tcW w:w="1134" w:type="dxa"/>
-            <w:vAlign w:val="center"/>
-          </w:tcPr>
-          <w:p>
-            <w:pPr>
-              <w:jc w:val="center"/>
-            </w:pPr>
-          </w:p>
-        </w:tc>
-        <w:tc>
-          <w:tcPr>
-            <w:tcW w:w="1071" w:type="dxa"/>
-            <w:vAlign w:val="center"/>
-          </w:tcPr>
-          <w:p>
-            <w:pPr>
-              <w:jc w:val="center"/>
-            </w:pPr>
-          </w:p>
-        </w:tc>
-      </w:tr>
-      <w:tr>
-        <w:tc>
-          <w:tcPr>
-            <w:tcW w:w="1402" w:type="dxa"/>
-            <w:vMerge w:val="restart"/>
-            <w:shd w:val="clear" w:color="auto" w:fill="D9D9D9" w:themeFill="background1" w:themeFillShade="D9"/>
-            <w:vAlign w:val="center"/>
-          </w:tcPr>
-          <w:p>
-            <w:pPr>
-              <w:jc w:val="center"/>
-            </w:pPr>
-            <w:r>
-              <w:t>Gene</w:t>
-            </w:r>
-          </w:p>
-        </w:tc>
-        <w:tc>
-          <w:tcPr>
-            <w:tcW w:w="861" w:type="dxa"/>
-            <w:vAlign w:val="center"/>
-          </w:tcPr>
-          <w:p>
-            <w:pPr>
-              <w:jc w:val="center"/>
-            </w:pPr>
-            <w:r>
-              <w:rPr>
-                <w:rFonts w:hint="eastAsia"/>
-              </w:rPr>
-              <w:t>最高</w:t>
-            </w:r>
-          </w:p>
-        </w:tc>
-        <w:tc>
-          <w:tcPr>
-            <w:tcW w:w="1134" w:type="dxa"/>
+            <w:tcW w:w="1308" w:type="dxa"/>
             <w:tcBorders>
               <w:tl2br w:val="single" w:sz="4" w:space="0" w:color="auto"/>
               <w:tr2bl w:val="single" w:sz="4" w:space="0" w:color="auto"/>
@@ -8472,273 +7511,13 @@
         </w:tc>
         <w:tc>
           <w:tcPr>
-            <w:tcW w:w="1276" w:type="dxa"/>
-            <w:tcBorders>
-              <w:tl2br w:val="single" w:sz="4" w:space="0" w:color="auto"/>
-              <w:tr2bl w:val="single" w:sz="4" w:space="0" w:color="auto"/>
-            </w:tcBorders>
+            <w:tcW w:w="1236" w:type="dxa"/>
             <w:vAlign w:val="center"/>
           </w:tcPr>
           <w:p>
             <w:pPr>
               <w:jc w:val="center"/>
             </w:pPr>
-          </w:p>
-        </w:tc>
-        <w:tc>
-          <w:tcPr>
-            <w:tcW w:w="1418" w:type="dxa"/>
-            <w:tcBorders>
-              <w:tl2br w:val="single" w:sz="4" w:space="0" w:color="auto"/>
-              <w:tr2bl w:val="single" w:sz="4" w:space="0" w:color="auto"/>
-            </w:tcBorders>
-            <w:vAlign w:val="center"/>
-          </w:tcPr>
-          <w:p>
-            <w:pPr>
-              <w:jc w:val="center"/>
-            </w:pPr>
-          </w:p>
-        </w:tc>
-        <w:tc>
-          <w:tcPr>
-            <w:tcW w:w="1134" w:type="dxa"/>
-            <w:tcBorders>
-              <w:tl2br w:val="single" w:sz="4" w:space="0" w:color="auto"/>
-              <w:tr2bl w:val="single" w:sz="4" w:space="0" w:color="auto"/>
-            </w:tcBorders>
-            <w:vAlign w:val="center"/>
-          </w:tcPr>
-          <w:p>
-            <w:pPr>
-              <w:jc w:val="center"/>
-            </w:pPr>
-          </w:p>
-        </w:tc>
-        <w:tc>
-          <w:tcPr>
-            <w:tcW w:w="1071" w:type="dxa"/>
-            <w:vAlign w:val="center"/>
-          </w:tcPr>
-          <w:p>
-            <w:pPr>
-              <w:jc w:val="center"/>
-            </w:pPr>
-            <w:r>
-              <w:rPr>
-                <w:rFonts w:hint="eastAsia"/>
-              </w:rPr>
-              <w:t>99%</w:t>
-            </w:r>
-          </w:p>
-        </w:tc>
-      </w:tr>
-      <w:tr>
-        <w:tc>
-          <w:tcPr>
-            <w:tcW w:w="1402" w:type="dxa"/>
-            <w:vMerge/>
-            <w:shd w:val="clear" w:color="auto" w:fill="D9D9D9" w:themeFill="background1" w:themeFillShade="D9"/>
-            <w:vAlign w:val="center"/>
-          </w:tcPr>
-          <w:p>
-            <w:pPr>
-              <w:jc w:val="center"/>
-            </w:pPr>
-          </w:p>
-        </w:tc>
-        <w:tc>
-          <w:tcPr>
-            <w:tcW w:w="861" w:type="dxa"/>
-            <w:vAlign w:val="center"/>
-          </w:tcPr>
-          <w:p>
-            <w:pPr>
-              <w:jc w:val="center"/>
-            </w:pPr>
-            <w:r>
-              <w:rPr>
-                <w:rFonts w:hint="eastAsia"/>
-              </w:rPr>
-              <w:t>平均</w:t>
-            </w:r>
-          </w:p>
-        </w:tc>
-        <w:tc>
-          <w:tcPr>
-            <w:tcW w:w="1134" w:type="dxa"/>
-            <w:tcBorders>
-              <w:tl2br w:val="single" w:sz="4" w:space="0" w:color="auto"/>
-              <w:tr2bl w:val="single" w:sz="4" w:space="0" w:color="auto"/>
-            </w:tcBorders>
-            <w:vAlign w:val="center"/>
-          </w:tcPr>
-          <w:p>
-            <w:pPr>
-              <w:jc w:val="center"/>
-            </w:pPr>
-          </w:p>
-        </w:tc>
-        <w:tc>
-          <w:tcPr>
-            <w:tcW w:w="1276" w:type="dxa"/>
-            <w:tcBorders>
-              <w:tl2br w:val="single" w:sz="4" w:space="0" w:color="auto"/>
-              <w:tr2bl w:val="single" w:sz="4" w:space="0" w:color="auto"/>
-            </w:tcBorders>
-            <w:vAlign w:val="center"/>
-          </w:tcPr>
-          <w:p>
-            <w:pPr>
-              <w:jc w:val="center"/>
-            </w:pPr>
-          </w:p>
-        </w:tc>
-        <w:tc>
-          <w:tcPr>
-            <w:tcW w:w="1418" w:type="dxa"/>
-            <w:tcBorders>
-              <w:tl2br w:val="single" w:sz="4" w:space="0" w:color="auto"/>
-              <w:tr2bl w:val="single" w:sz="4" w:space="0" w:color="auto"/>
-            </w:tcBorders>
-            <w:vAlign w:val="center"/>
-          </w:tcPr>
-          <w:p>
-            <w:pPr>
-              <w:jc w:val="center"/>
-            </w:pPr>
-          </w:p>
-        </w:tc>
-        <w:tc>
-          <w:tcPr>
-            <w:tcW w:w="1134" w:type="dxa"/>
-            <w:tcBorders>
-              <w:tl2br w:val="single" w:sz="4" w:space="0" w:color="auto"/>
-              <w:tr2bl w:val="single" w:sz="4" w:space="0" w:color="auto"/>
-            </w:tcBorders>
-            <w:vAlign w:val="center"/>
-          </w:tcPr>
-          <w:p>
-            <w:pPr>
-              <w:jc w:val="center"/>
-            </w:pPr>
-          </w:p>
-        </w:tc>
-        <w:tc>
-          <w:tcPr>
-            <w:tcW w:w="1071" w:type="dxa"/>
-            <w:vAlign w:val="center"/>
-          </w:tcPr>
-          <w:p>
-            <w:pPr>
-              <w:jc w:val="center"/>
-            </w:pPr>
-          </w:p>
-        </w:tc>
-      </w:tr>
-      <w:tr>
-        <w:tc>
-          <w:tcPr>
-            <w:tcW w:w="1402" w:type="dxa"/>
-            <w:vMerge/>
-            <w:shd w:val="clear" w:color="auto" w:fill="D9D9D9" w:themeFill="background1" w:themeFillShade="D9"/>
-            <w:vAlign w:val="center"/>
-          </w:tcPr>
-          <w:p>
-            <w:pPr>
-              <w:jc w:val="center"/>
-            </w:pPr>
-          </w:p>
-        </w:tc>
-        <w:tc>
-          <w:tcPr>
-            <w:tcW w:w="861" w:type="dxa"/>
-            <w:vAlign w:val="center"/>
-          </w:tcPr>
-          <w:p>
-            <w:pPr>
-              <w:jc w:val="center"/>
-              <w:rPr>
-                <w:rFonts w:hint="eastAsia"/>
-              </w:rPr>
-            </w:pPr>
-            <w:r>
-              <w:rPr>
-                <w:rFonts w:hint="eastAsia"/>
-              </w:rPr>
-              <w:t>最低</w:t>
-            </w:r>
-          </w:p>
-        </w:tc>
-        <w:tc>
-          <w:tcPr>
-            <w:tcW w:w="1134" w:type="dxa"/>
-            <w:tcBorders>
-              <w:tl2br w:val="single" w:sz="4" w:space="0" w:color="auto"/>
-              <w:tr2bl w:val="single" w:sz="4" w:space="0" w:color="auto"/>
-            </w:tcBorders>
-            <w:vAlign w:val="center"/>
-          </w:tcPr>
-          <w:p>
-            <w:pPr>
-              <w:jc w:val="center"/>
-            </w:pPr>
-          </w:p>
-        </w:tc>
-        <w:tc>
-          <w:tcPr>
-            <w:tcW w:w="1276" w:type="dxa"/>
-            <w:tcBorders>
-              <w:tl2br w:val="single" w:sz="4" w:space="0" w:color="auto"/>
-              <w:tr2bl w:val="single" w:sz="4" w:space="0" w:color="auto"/>
-            </w:tcBorders>
-            <w:vAlign w:val="center"/>
-          </w:tcPr>
-          <w:p>
-            <w:pPr>
-              <w:jc w:val="center"/>
-            </w:pPr>
-          </w:p>
-        </w:tc>
-        <w:tc>
-          <w:tcPr>
-            <w:tcW w:w="1418" w:type="dxa"/>
-            <w:tcBorders>
-              <w:tl2br w:val="single" w:sz="4" w:space="0" w:color="auto"/>
-              <w:tr2bl w:val="single" w:sz="4" w:space="0" w:color="auto"/>
-            </w:tcBorders>
-            <w:vAlign w:val="center"/>
-          </w:tcPr>
-          <w:p>
-            <w:pPr>
-              <w:jc w:val="center"/>
-            </w:pPr>
-          </w:p>
-        </w:tc>
-        <w:tc>
-          <w:tcPr>
-            <w:tcW w:w="1134" w:type="dxa"/>
-            <w:tcBorders>
-              <w:tl2br w:val="single" w:sz="4" w:space="0" w:color="auto"/>
-              <w:tr2bl w:val="single" w:sz="4" w:space="0" w:color="auto"/>
-            </w:tcBorders>
-            <w:vAlign w:val="center"/>
-          </w:tcPr>
-          <w:p>
-            <w:pPr>
-              <w:jc w:val="center"/>
-            </w:pPr>
-          </w:p>
-        </w:tc>
-        <w:tc>
-          <w:tcPr>
-            <w:tcW w:w="1071" w:type="dxa"/>
-            <w:vAlign w:val="center"/>
-          </w:tcPr>
-          <w:p>
-            <w:pPr>
-              <w:jc w:val="center"/>
-            </w:pPr>
             <w:r>
               <w:rPr>
                 <w:rFonts w:hint="eastAsia"/>
@@ -8941,9 +7720,6 @@
     <w:p>
       <w:pPr>
         <w:ind w:firstLine="480"/>
-        <w:rPr>
-          <w:rFonts w:hint="eastAsia"/>
-        </w:rPr>
       </w:pPr>
       <w:r>
         <w:rPr>
@@ -8966,12 +7742,6 @@
         </w:rPr>
         <w:t>起伏相當大</w:t>
       </w:r>
-    </w:p>
-    <w:p>
-      <w:pPr>
-        <w:widowControl/>
-        <w:spacing w:line="240" w:lineRule="auto"/>
-      </w:pPr>
       <w:r>
         <w:br w:type="page"/>
       </w:r>
@@ -9180,117 +7950,129 @@
         <w:t>通常大家會傾向於「存功能牌」，並在遊戲結束前盡速丟出，就像</w:t>
       </w:r>
       <w:r>
+        <w:t xml:space="preserve">defensive </w:t>
+      </w:r>
+      <w:r>
+        <w:t>algorithm</w:t>
+      </w:r>
+      <w:r>
+        <w:rPr>
+          <w:rFonts w:hint="eastAsia"/>
+        </w:rPr>
+        <w:t>一樣。</w:t>
+      </w:r>
+    </w:p>
+    <w:p>
+      <w:r>
+        <w:tab/>
+      </w:r>
+      <w:r>
+        <w:t>Deep-Q-Learning</w:t>
+      </w:r>
+      <w:r>
+        <w:rPr>
+          <w:rFonts w:hint="eastAsia"/>
+        </w:rPr>
+        <w:t>與</w:t>
+      </w:r>
+      <w:r>
+        <w:rPr>
+          <w:rFonts w:hint="eastAsia"/>
+        </w:rPr>
+        <w:t>G</w:t>
+      </w:r>
+      <w:r>
+        <w:t>enetic-Network</w:t>
+      </w:r>
+      <w:r>
+        <w:rPr>
+          <w:rFonts w:hint="eastAsia"/>
+        </w:rPr>
+        <w:t>是「活」的，</w:t>
+      </w:r>
+      <w:r>
+        <w:rPr>
+          <w:rFonts w:hint="eastAsia"/>
+        </w:rPr>
+        <w:t>經過訓練後，</w:t>
+      </w:r>
+      <w:r>
+        <w:rPr>
+          <w:rFonts w:hint="eastAsia"/>
+        </w:rPr>
+        <w:t>他們能夠佔</w:t>
+      </w:r>
+      <w:r>
+        <w:t>Naïve algorithm</w:t>
+      </w:r>
+      <w:r>
+        <w:rPr>
+          <w:rFonts w:hint="eastAsia"/>
+        </w:rPr>
+        <w:t>的小便宜，因為</w:t>
+      </w:r>
+      <w:r>
+        <w:t>Naïve algorithm</w:t>
+      </w:r>
+      <w:r>
+        <w:rPr>
+          <w:rFonts w:hint="eastAsia"/>
+        </w:rPr>
+        <w:t>是「死」的</w:t>
+      </w:r>
+      <w:r>
+        <w:rPr>
+          <w:rFonts w:hint="eastAsia"/>
+        </w:rPr>
+        <w:t>。</w:t>
+      </w:r>
+      <w:r>
+        <w:rPr>
+          <w:rFonts w:hint="eastAsia"/>
+        </w:rPr>
+        <w:t>不過，</w:t>
+      </w:r>
+      <w:r>
+        <w:rPr>
+          <w:rFonts w:hint="eastAsia"/>
+        </w:rPr>
+        <w:t>UNO</w:t>
+      </w:r>
+      <w:r>
+        <w:rPr>
+          <w:rFonts w:hint="eastAsia"/>
+        </w:rPr>
+        <w:t>是個「資訊不對稱」的賽局，就算能夠掌握對手的行為模式，也沒辦法掌握對手的下一步棋，因為神經網路沒辦法看穿對手的牌，沒辦法像</w:t>
+      </w:r>
+      <w:r>
+        <w:rPr>
+          <w:rFonts w:hint="eastAsia"/>
+        </w:rPr>
+        <w:t>A</w:t>
+      </w:r>
+      <w:r>
+        <w:t>lphaGo</w:t>
+      </w:r>
+      <w:r>
+        <w:rPr>
+          <w:rFonts w:hint="eastAsia"/>
+        </w:rPr>
+        <w:t>或是</w:t>
+      </w:r>
+      <w:r>
         <w:rPr>
           <w:rFonts w:hint="eastAsia"/>
         </w:rPr>
         <w:t>D</w:t>
       </w:r>
       <w:r>
-        <w:t>efensive algorithm</w:t>
-      </w:r>
-      <w:r>
-        <w:rPr>
-          <w:rFonts w:hint="eastAsia"/>
-        </w:rPr>
-        <w:t>一樣。</w:t>
-      </w:r>
-    </w:p>
-    <w:p>
-      <w:r>
-        <w:tab/>
-      </w:r>
-      <w:r>
-        <w:rPr>
-          <w:rFonts w:hint="eastAsia"/>
-        </w:rPr>
-        <w:t>由於</w:t>
-      </w:r>
-      <w:r>
-        <w:t>Deep-Q-Learning</w:t>
-      </w:r>
-      <w:r>
-        <w:rPr>
-          <w:rFonts w:hint="eastAsia"/>
-        </w:rPr>
-        <w:t>與</w:t>
-      </w:r>
-      <w:r>
-        <w:rPr>
-          <w:rFonts w:hint="eastAsia"/>
-        </w:rPr>
-        <w:t>G</w:t>
-      </w:r>
-      <w:r>
-        <w:t>enetic-Network</w:t>
-      </w:r>
-      <w:r>
-        <w:rPr>
-          <w:rFonts w:hint="eastAsia"/>
-        </w:rPr>
-        <w:t>是「活」的，因此他們的勝率都會浮動</w:t>
-      </w:r>
-      <w:r>
-        <w:rPr>
-          <w:rFonts w:hint="eastAsia"/>
-        </w:rPr>
-        <w:t>(</w:t>
-      </w:r>
-      <w:r>
-        <w:t>fluctuation)</w:t>
-      </w:r>
-      <w:r>
-        <w:rPr>
-          <w:rFonts w:hint="eastAsia"/>
-        </w:rPr>
-        <w:t>，最佳狀態下，他們能夠</w:t>
-      </w:r>
-      <w:proofErr w:type="gramStart"/>
-      <w:r>
-        <w:rPr>
-          <w:rFonts w:hint="eastAsia"/>
-        </w:rPr>
-        <w:t>佔</w:t>
-      </w:r>
-      <w:proofErr w:type="gramEnd"/>
-      <w:r>
-        <w:t>Naïve algorithm</w:t>
-      </w:r>
-      <w:r>
-        <w:rPr>
-          <w:rFonts w:hint="eastAsia"/>
-        </w:rPr>
-        <w:t>的小便宜，因為</w:t>
-      </w:r>
-      <w:r>
-        <w:t>Naïve algorithm</w:t>
-      </w:r>
-      <w:r>
-        <w:rPr>
-          <w:rFonts w:hint="eastAsia"/>
-        </w:rPr>
-        <w:t>是「死」的</w:t>
-      </w:r>
-      <w:r>
-        <w:rPr>
-          <w:rFonts w:hint="eastAsia"/>
-        </w:rPr>
-        <w:t>。</w:t>
-      </w:r>
-    </w:p>
-    <w:p>
-      <w:pPr>
-        <w:rPr>
-          <w:rFonts w:hint="eastAsia"/>
-        </w:rPr>
-      </w:pPr>
-      <w:r>
-        <w:tab/>
-      </w:r>
-      <w:r>
-        <w:rPr>
-          <w:rFonts w:hint="eastAsia"/>
-        </w:rPr>
-        <w:t>資訊不對稱，無法掌握對手行動。</w:t>
+        <w:t>eep Blue</w:t>
+      </w:r>
+      <w:r>
+        <w:rPr>
+          <w:rFonts w:hint="eastAsia"/>
+        </w:rPr>
+        <w:t>那樣「輾壓」對手。</w:t>
       </w:r>
     </w:p>
     <w:p>
@@ -10332,6 +9114,7 @@
   <w:style w:type="character" w:default="1" w:styleId="DefaultParagraphFont">
     <w:name w:val="Default Paragraph Font"/>
     <w:uiPriority w:val="1"/>
+    <w:semiHidden/>
     <w:unhideWhenUsed/>
   </w:style>
   <w:style w:type="table" w:default="1" w:styleId="TableNormal">
@@ -11240,7 +10023,7 @@
 </file>
 
 <file path=customXml/itemProps1.xml><?xml version="1.0" encoding="utf-8"?>
-<ds:datastoreItem xmlns:ds="http://schemas.openxmlformats.org/officeDocument/2006/customXml" ds:itemID="{BC7A6E23-FA30-491B-B443-7E9F8073F8E4}">
+<ds:datastoreItem xmlns:ds="http://schemas.openxmlformats.org/officeDocument/2006/customXml" ds:itemID="{A06DBAC6-B6EC-450C-AF80-B1ACDC848B07}">
   <ds:schemaRefs>
     <ds:schemaRef ds:uri="http://schemas.openxmlformats.org/officeDocument/2006/bibliography"/>
   </ds:schemaRefs>

</xml_diff>

<commit_message>
still more hot fix
</commit_message>
<xml_diff>
--- a/Report/旺宏科學獎.docx
+++ b/Report/旺宏科學獎.docx
@@ -426,9 +426,6 @@
     <w:p>
       <w:pPr>
         <w:ind w:firstLine="480"/>
-        <w:rPr>
-          <w:rFonts w:hint="eastAsia"/>
-        </w:rPr>
       </w:pPr>
       <w:r>
         <w:rPr>
@@ -2165,7 +2162,6 @@
                               <w:pStyle w:val="Caption"/>
                               <w:jc w:val="center"/>
                               <w:rPr>
-                                <w:rFonts w:hint="eastAsia"/>
                                 <w:noProof/>
                                 <w:sz w:val="24"/>
                               </w:rPr>
@@ -2280,7 +2276,6 @@
                         <w:pStyle w:val="Caption"/>
                         <w:jc w:val="center"/>
                         <w:rPr>
-                          <w:rFonts w:hint="eastAsia"/>
                           <w:noProof/>
                           <w:sz w:val="24"/>
                         </w:rPr>
@@ -2464,7 +2459,19 @@
         <w:rPr>
           <w:rFonts w:hint="eastAsia"/>
         </w:rPr>
-        <w:t>這並不是一張完整的流程圖，這張流程圖只是很簡明扼要的表達遊戲流程，像是「先出完牌就贏了」這種眾所皆知的規則沒有被記載上去，值得注意的是，規則中不包含「</w:t>
+        <w:t>這並不是一張完整的流程圖，這張流程圖只是很簡明扼要的表達遊戲流程，像是「先出完牌就贏了」這種眾所皆知的規則沒有被</w:t>
+      </w:r>
+      <w:r>
+        <w:rPr>
+          <w:rFonts w:hint="eastAsia"/>
+        </w:rPr>
+        <w:t>記錄</w:t>
+      </w:r>
+      <w:r>
+        <w:rPr>
+          <w:rFonts w:hint="eastAsia"/>
+        </w:rPr>
+        <w:t>上去，值得注意的是，規則中不包含「</w:t>
       </w:r>
       <w:r>
         <w:rPr>
@@ -3209,13 +3216,7 @@
               <w:rPr>
                 <w:rFonts w:ascii="Cambria Math" w:hAnsi="Cambria Math" w:cs="Lucida Sans Unicode" w:hint="eastAsia"/>
               </w:rPr>
-              <m:t>6</m:t>
-            </m:r>
-            <m:r>
-              <w:rPr>
-                <w:rFonts w:ascii="Cambria Math" w:hAnsi="Cambria Math" w:cs="Lucida Sans Unicode" w:hint="eastAsia"/>
-              </w:rPr>
-              <m:t>0</m:t>
+              <m:t>60</m:t>
             </m:r>
           </m:den>
         </m:f>
@@ -10454,9 +10455,6 @@
           <w:p>
             <w:pPr>
               <w:jc w:val="center"/>
-              <w:rPr>
-                <w:rFonts w:hint="eastAsia"/>
-              </w:rPr>
             </w:pPr>
             <w:r>
               <w:rPr>
@@ -10508,9 +10506,6 @@
           <w:p>
             <w:pPr>
               <w:jc w:val="center"/>
-              <w:rPr>
-                <w:rFonts w:hint="eastAsia"/>
-              </w:rPr>
             </w:pPr>
             <w:r>
               <w:rPr>
@@ -10537,9 +10532,6 @@
           <w:p>
             <w:pPr>
               <w:jc w:val="center"/>
-              <w:rPr>
-                <w:rFonts w:hint="eastAsia"/>
-              </w:rPr>
             </w:pPr>
             <w:r>
               <w:rPr>
@@ -12138,6 +12130,7 @@
         <w:docPartUnique/>
       </w:docPartObj>
     </w:sdtPr>
+    <w:sdtEndPr/>
     <w:sdtContent>
       <w:p>
         <w:pPr>
@@ -12705,6 +12698,7 @@
     <w:lsdException w:name="HTML Sample" w:semiHidden="1" w:unhideWhenUsed="1"/>
     <w:lsdException w:name="HTML Typewriter" w:semiHidden="1" w:unhideWhenUsed="1"/>
     <w:lsdException w:name="HTML Variable" w:semiHidden="1" w:unhideWhenUsed="1"/>
+    <w:lsdException w:name="Normal Table" w:semiHidden="1" w:unhideWhenUsed="1"/>
     <w:lsdException w:name="annotation subject" w:semiHidden="1" w:unhideWhenUsed="1"/>
     <w:lsdException w:name="No List" w:semiHidden="1" w:unhideWhenUsed="1"/>
     <w:lsdException w:name="Outline List 1" w:semiHidden="1" w:unhideWhenUsed="1"/>
@@ -12747,8 +12741,11 @@
     <w:lsdException w:name="Table Contemporary" w:semiHidden="1" w:unhideWhenUsed="1"/>
     <w:lsdException w:name="Table Elegant" w:semiHidden="1" w:unhideWhenUsed="1"/>
     <w:lsdException w:name="Table Professional" w:semiHidden="1" w:unhideWhenUsed="1"/>
+    <w:lsdException w:name="Table Subtle 1" w:semiHidden="1" w:unhideWhenUsed="1"/>
     <w:lsdException w:name="Table Subtle 2" w:semiHidden="1" w:unhideWhenUsed="1"/>
     <w:lsdException w:name="Table Web 1" w:semiHidden="1" w:unhideWhenUsed="1"/>
+    <w:lsdException w:name="Table Web 2" w:semiHidden="1" w:unhideWhenUsed="1"/>
+    <w:lsdException w:name="Table Web 3" w:semiHidden="1" w:unhideWhenUsed="1"/>
     <w:lsdException w:name="Balloon Text" w:semiHidden="1" w:unhideWhenUsed="1"/>
     <w:lsdException w:name="Table Grid" w:uiPriority="39"/>
     <w:lsdException w:name="Table Theme" w:semiHidden="1" w:unhideWhenUsed="1"/>
@@ -13975,7 +13972,7 @@
 </file>
 
 <file path=customXml/itemProps1.xml><?xml version="1.0" encoding="utf-8"?>
-<ds:datastoreItem xmlns:ds="http://schemas.openxmlformats.org/officeDocument/2006/customXml" ds:itemID="{5446D56C-7971-4060-A778-F76943813DA5}">
+<ds:datastoreItem xmlns:ds="http://schemas.openxmlformats.org/officeDocument/2006/customXml" ds:itemID="{5107E875-A487-4C1C-B69C-6D595C24E3E1}">
   <ds:schemaRefs>
     <ds:schemaRef ds:uri="http://schemas.openxmlformats.org/officeDocument/2006/bibliography"/>
   </ds:schemaRefs>

</xml_diff>

<commit_message>
pdf for paper works
</commit_message>
<xml_diff>
--- a/Report/旺宏科學獎.docx
+++ b/Report/旺宏科學獎.docx
@@ -147,6 +147,13 @@
         </w:rPr>
         <w:t>參賽編號：</w:t>
       </w:r>
+      <w:r>
+        <w:rPr>
+          <w:rFonts w:ascii="DFKai-SB" w:hAnsi="DFKai-SB" w:hint="eastAsia"/>
+          <w:sz w:val="44"/>
+        </w:rPr>
+        <w:t>SA19-191</w:t>
+      </w:r>
     </w:p>
     <w:p>
       <w:pPr>
@@ -242,7 +249,6 @@
         </w:rPr>
         <w:t>、</w:t>
       </w:r>
-      <w:bookmarkStart w:id="0" w:name="_GoBack"/>
       <w:r>
         <w:rPr>
           <w:rFonts w:ascii="DFKai-SB" w:hAnsi="DFKai-SB" w:hint="eastAsia"/>
@@ -251,7 +257,6 @@
         </w:rPr>
         <w:t>機器學習</w:t>
       </w:r>
-      <w:bookmarkEnd w:id="0"/>
     </w:p>
     <w:p>
       <w:pPr>
@@ -295,14 +300,30 @@
         </w:rPr>
         <w:t>UNO</w:t>
       </w:r>
+      <w:proofErr w:type="gramStart"/>
       <w:r>
         <w:t>──</w:t>
       </w:r>
-      <w:r>
-        <w:rPr>
-          <w:rFonts w:hint="eastAsia"/>
-        </w:rPr>
-        <w:t>全世界最暢銷的桌遊。</w:t>
+      <w:proofErr w:type="gramEnd"/>
+      <w:r>
+        <w:rPr>
+          <w:rFonts w:hint="eastAsia"/>
+        </w:rPr>
+        <w:t>全世界最暢銷</w:t>
+      </w:r>
+      <w:proofErr w:type="gramStart"/>
+      <w:r>
+        <w:rPr>
+          <w:rFonts w:hint="eastAsia"/>
+        </w:rPr>
+        <w:t>的桌遊</w:t>
+      </w:r>
+      <w:proofErr w:type="gramEnd"/>
+      <w:r>
+        <w:rPr>
+          <w:rFonts w:hint="eastAsia"/>
+        </w:rPr>
+        <w:t>。</w:t>
       </w:r>
     </w:p>
     <w:p>
@@ -438,7 +459,21 @@
         <w:rPr>
           <w:rFonts w:hint="eastAsia"/>
         </w:rPr>
-        <w:t>都是做先後手各三十場，確保數據不受先後手影響。</w:t>
+        <w:t>都是做先後手各三十場，確保數據</w:t>
+      </w:r>
+      <w:proofErr w:type="gramStart"/>
+      <w:r>
+        <w:rPr>
+          <w:rFonts w:hint="eastAsia"/>
+        </w:rPr>
+        <w:t>不受先後手</w:t>
+      </w:r>
+      <w:proofErr w:type="gramEnd"/>
+      <w:r>
+        <w:rPr>
+          <w:rFonts w:hint="eastAsia"/>
+        </w:rPr>
+        <w:t>影響。</w:t>
       </w:r>
     </w:p>
     <w:p>
@@ -658,7 +693,13 @@
         <w:rPr>
           <w:rFonts w:hint="eastAsia"/>
         </w:rPr>
-        <w:t>的時候，就像是瘟疫爆發，細菌也有戰勝人類的時候。</w:t>
+        <w:t>的時候，就像是瘟疫爆發，細菌偶爾</w:t>
+      </w:r>
+      <w:r>
+        <w:rPr>
+          <w:rFonts w:hint="eastAsia"/>
+        </w:rPr>
+        <w:t>也有戰勝人類的時候。</w:t>
       </w:r>
     </w:p>
     <w:p>
@@ -730,9 +771,11 @@
         </w:rPr>
         <w:t>之後，電腦又將矛頭指向全世界最暢銷的桌遊</w:t>
       </w:r>
+      <w:proofErr w:type="gramStart"/>
       <w:r>
         <w:t>──</w:t>
       </w:r>
+      <w:proofErr w:type="gramEnd"/>
       <w:r>
         <w:rPr>
           <w:rFonts w:hint="eastAsia"/>
@@ -781,14 +824,30 @@
         </w:rPr>
         <w:t>UNO</w:t>
       </w:r>
+      <w:proofErr w:type="gramStart"/>
       <w:r>
         <w:t>──</w:t>
       </w:r>
-      <w:r>
-        <w:rPr>
-          <w:rFonts w:hint="eastAsia"/>
-        </w:rPr>
-        <w:t>全世界最暢銷的桌遊。</w:t>
+      <w:proofErr w:type="gramEnd"/>
+      <w:r>
+        <w:rPr>
+          <w:rFonts w:hint="eastAsia"/>
+        </w:rPr>
+        <w:t>全世界最暢銷</w:t>
+      </w:r>
+      <w:proofErr w:type="gramStart"/>
+      <w:r>
+        <w:rPr>
+          <w:rFonts w:hint="eastAsia"/>
+        </w:rPr>
+        <w:t>的桌遊</w:t>
+      </w:r>
+      <w:proofErr w:type="gramEnd"/>
+      <w:r>
+        <w:rPr>
+          <w:rFonts w:hint="eastAsia"/>
+        </w:rPr>
+        <w:t>。</w:t>
       </w:r>
     </w:p>
     <w:p>
@@ -841,7 +900,21 @@
         <w:rPr>
           <w:rFonts w:hint="eastAsia"/>
         </w:rPr>
-        <w:t>然而成效不彰</w:t>
+        <w:t>然而成效</w:t>
+      </w:r>
+      <w:proofErr w:type="gramStart"/>
+      <w:r>
+        <w:rPr>
+          <w:rFonts w:hint="eastAsia"/>
+        </w:rPr>
+        <w:t>不</w:t>
+      </w:r>
+      <w:proofErr w:type="gramEnd"/>
+      <w:r>
+        <w:rPr>
+          <w:rFonts w:hint="eastAsia"/>
+        </w:rPr>
+        <w:t>彰</w:t>
       </w:r>
       <w:r>
         <w:rPr>
@@ -1301,7 +1374,28 @@
         <w:t xml:space="preserve"> </w:t>
       </w:r>
       <w:r>
-        <w:t>four different algorithms, dummy algo, defensive algo, offensive algo and genetic algo</w:t>
+        <w:t>four different algorithms, dummy algo</w:t>
+      </w:r>
+      <w:r>
+        <w:t>rithm</w:t>
+      </w:r>
+      <w:r>
+        <w:t>, defensive algo</w:t>
+      </w:r>
+      <w:r>
+        <w:t>rithm</w:t>
+      </w:r>
+      <w:r>
+        <w:t>, offensive algo</w:t>
+      </w:r>
+      <w:r>
+        <w:t>rithm</w:t>
+      </w:r>
+      <w:r>
+        <w:t xml:space="preserve"> and genetic algo</w:t>
+      </w:r>
+      <w:r>
+        <w:t>rithm</w:t>
       </w:r>
       <w:r>
         <w:t xml:space="preserve"> to conduct</w:t>
@@ -1666,9 +1760,11 @@
               <w:pStyle w:val="ad"/>
               <w:jc w:val="center"/>
             </w:pPr>
+            <w:proofErr w:type="spellStart"/>
             <w:r>
               <w:t>Tensorflow</w:t>
             </w:r>
+            <w:proofErr w:type="spellEnd"/>
           </w:p>
         </w:tc>
         <w:tc>
@@ -1716,9 +1812,11 @@
               <w:pStyle w:val="ad"/>
               <w:jc w:val="center"/>
             </w:pPr>
+            <w:proofErr w:type="spellStart"/>
             <w:r>
               <w:t>Tkinter</w:t>
             </w:r>
+            <w:proofErr w:type="spellEnd"/>
           </w:p>
         </w:tc>
         <w:tc>
@@ -1773,8 +1871,13 @@
               <w:jc w:val="center"/>
             </w:pPr>
             <w:r>
-              <w:t>NVIDIA 1660 Ti</w:t>
-            </w:r>
+              <w:t xml:space="preserve">NVIDIA 1660 </w:t>
+            </w:r>
+            <w:proofErr w:type="spellStart"/>
+            <w:r>
+              <w:t>Ti</w:t>
+            </w:r>
+            <w:proofErr w:type="spellEnd"/>
           </w:p>
         </w:tc>
         <w:tc>
@@ -1881,9 +1984,11 @@
               <w:pStyle w:val="ad"/>
               <w:jc w:val="center"/>
             </w:pPr>
+            <w:proofErr w:type="spellStart"/>
             <w:r>
               <w:t>Tensorboard</w:t>
             </w:r>
+            <w:proofErr w:type="spellEnd"/>
           </w:p>
         </w:tc>
         <w:tc>
@@ -1990,9 +2095,11 @@
               <w:pStyle w:val="ad"/>
               <w:jc w:val="center"/>
             </w:pPr>
+            <w:proofErr w:type="spellStart"/>
             <w:r>
               <w:t>Github</w:t>
             </w:r>
+            <w:proofErr w:type="spellEnd"/>
           </w:p>
         </w:tc>
         <w:tc>
@@ -2006,7 +2113,15 @@
               <w:jc w:val="center"/>
             </w:pPr>
             <w:r>
-              <w:t>Online web service for storaging codes and files.</w:t>
+              <w:t xml:space="preserve">Online web service for </w:t>
+            </w:r>
+            <w:proofErr w:type="spellStart"/>
+            <w:r>
+              <w:t>storaging</w:t>
+            </w:r>
+            <w:proofErr w:type="spellEnd"/>
+            <w:r>
+              <w:t xml:space="preserve"> codes and files.</w:t>
             </w:r>
           </w:p>
         </w:tc>
@@ -2804,6 +2919,7 @@
       <w:r>
         <w:t xml:space="preserve">2. </w:t>
       </w:r>
+      <w:proofErr w:type="gramStart"/>
       <w:r>
         <w:rPr>
           <w:rFonts w:hint="eastAsia"/>
@@ -2832,7 +2948,14 @@
         <w:rPr>
           <w:rFonts w:hint="eastAsia"/>
         </w:rPr>
-        <w:t>(Defensive algorithm</w:t>
+        <w:t>(</w:t>
+      </w:r>
+      <w:proofErr w:type="gramEnd"/>
+      <w:r>
+        <w:rPr>
+          <w:rFonts w:hint="eastAsia"/>
+        </w:rPr>
+        <w:t>Defensive algorithm</w:t>
       </w:r>
       <w:r>
         <w:t xml:space="preserve"> as default)</w:t>
@@ -3492,8 +3615,23 @@
         <w:rPr>
           <w:rFonts w:hint="eastAsia"/>
         </w:rPr>
-        <w:t>「找一張能丟的卡</w:t>
-      </w:r>
+        <w:t>「找</w:t>
+      </w:r>
+      <w:proofErr w:type="gramStart"/>
+      <w:r>
+        <w:rPr>
+          <w:rFonts w:hint="eastAsia"/>
+        </w:rPr>
+        <w:t>一張能丟的</w:t>
+      </w:r>
+      <w:proofErr w:type="gramEnd"/>
+      <w:r>
+        <w:rPr>
+          <w:rFonts w:hint="eastAsia"/>
+        </w:rPr>
+        <w:t>卡</w:t>
+      </w:r>
+      <w:proofErr w:type="gramStart"/>
       <w:r>
         <w:rPr>
           <w:rFonts w:hint="eastAsia"/>
@@ -3504,7 +3642,14 @@
         <w:rPr>
           <w:rFonts w:hint="eastAsia"/>
         </w:rPr>
-        <w:t>抽牌」。</w:t>
+        <w:t>抽牌</w:t>
+      </w:r>
+      <w:proofErr w:type="gramEnd"/>
+      <w:r>
+        <w:rPr>
+          <w:rFonts w:hint="eastAsia"/>
+        </w:rPr>
+        <w:t>」。</w:t>
       </w:r>
     </w:p>
     <w:p>
@@ -4484,9 +4629,11 @@
         </w:rPr>
         <w:t xml:space="preserve"> </w:t>
       </w:r>
+      <w:proofErr w:type="gramStart"/>
       <w:r>
         <w:t>–</w:t>
       </w:r>
+      <w:proofErr w:type="gramEnd"/>
       <w:r>
         <w:rPr>
           <w:rFonts w:hint="eastAsia"/>
@@ -4885,7 +5032,21 @@
         <w:rPr>
           <w:rFonts w:hint="eastAsia"/>
         </w:rPr>
-        <w:t>的勝率時高時低，如下圖所示。</w:t>
+        <w:t>的勝率時</w:t>
+      </w:r>
+      <w:proofErr w:type="gramStart"/>
+      <w:r>
+        <w:rPr>
+          <w:rFonts w:hint="eastAsia"/>
+        </w:rPr>
+        <w:t>高時低</w:t>
+      </w:r>
+      <w:proofErr w:type="gramEnd"/>
+      <w:r>
+        <w:rPr>
+          <w:rFonts w:hint="eastAsia"/>
+        </w:rPr>
+        <w:t>，如下圖所示。</w:t>
       </w:r>
     </w:p>
     <w:p>
@@ -4926,7 +5087,21 @@
         <w:rPr>
           <w:rFonts w:hint="eastAsia"/>
         </w:rPr>
-        <w:t>的每個細胞內，使得勝率增加</w:t>
+        <w:t>的每</w:t>
+      </w:r>
+      <w:proofErr w:type="gramStart"/>
+      <w:r>
+        <w:rPr>
+          <w:rFonts w:hint="eastAsia"/>
+        </w:rPr>
+        <w:t>個</w:t>
+      </w:r>
+      <w:proofErr w:type="gramEnd"/>
+      <w:r>
+        <w:rPr>
+          <w:rFonts w:hint="eastAsia"/>
+        </w:rPr>
+        <w:t>細胞內，使得勝率增加</w:t>
       </w:r>
       <w:r>
         <w:rPr>
@@ -5008,9 +5183,11 @@
         </w:rPr>
         <w:t xml:space="preserve"> </w:t>
       </w:r>
+      <w:proofErr w:type="gramStart"/>
       <w:r>
         <w:t>–</w:t>
       </w:r>
+      <w:proofErr w:type="gramEnd"/>
       <w:r>
         <w:rPr>
           <w:rFonts w:hint="eastAsia"/>
@@ -5469,7 +5646,21 @@
         <w:rPr>
           <w:rFonts w:hint="eastAsia"/>
         </w:rPr>
-        <w:t>突然觀察到某種重要線索，勝率瞬間飆升，如下圖所示。</w:t>
+        <w:t>突然觀察到某種重要線索，勝率瞬間</w:t>
+      </w:r>
+      <w:proofErr w:type="gramStart"/>
+      <w:r>
+        <w:rPr>
+          <w:rFonts w:hint="eastAsia"/>
+        </w:rPr>
+        <w:t>飆</w:t>
+      </w:r>
+      <w:proofErr w:type="gramEnd"/>
+      <w:r>
+        <w:rPr>
+          <w:rFonts w:hint="eastAsia"/>
+        </w:rPr>
+        <w:t>升，如下圖所示。</w:t>
       </w:r>
     </w:p>
     <w:p>
@@ -5947,7 +6138,35 @@
         <w:rPr>
           <w:rFonts w:hint="eastAsia"/>
         </w:rPr>
-        <w:t>也具有「瞬間失憶」的潛力，神經網路彷彿突然失憶，把畢生所學給全忘了，勝率瞬間跌落谷底，如下圖所示。</w:t>
+        <w:t>也具有「瞬間失憶」的潛力，神經網路彷彿突然失</w:t>
+      </w:r>
+      <w:proofErr w:type="gramStart"/>
+      <w:r>
+        <w:rPr>
+          <w:rFonts w:hint="eastAsia"/>
+        </w:rPr>
+        <w:t>憶</w:t>
+      </w:r>
+      <w:proofErr w:type="gramEnd"/>
+      <w:r>
+        <w:rPr>
+          <w:rFonts w:hint="eastAsia"/>
+        </w:rPr>
+        <w:t>，把畢生</w:t>
+      </w:r>
+      <w:proofErr w:type="gramStart"/>
+      <w:r>
+        <w:rPr>
+          <w:rFonts w:hint="eastAsia"/>
+        </w:rPr>
+        <w:t>所學給全</w:t>
+      </w:r>
+      <w:proofErr w:type="gramEnd"/>
+      <w:r>
+        <w:rPr>
+          <w:rFonts w:hint="eastAsia"/>
+        </w:rPr>
+        <w:t>忘了，勝率瞬間跌落谷底，如下圖所示。</w:t>
       </w:r>
     </w:p>
     <w:p>
@@ -6536,12 +6755,14 @@
             <w:pPr>
               <w:jc w:val="center"/>
             </w:pPr>
+            <w:proofErr w:type="gramStart"/>
             <w:r>
               <w:rPr>
                 <w:rFonts w:hint="eastAsia"/>
               </w:rPr>
               <w:t>橘</w:t>
             </w:r>
+            <w:proofErr w:type="gramEnd"/>
           </w:p>
         </w:tc>
         <w:tc>
@@ -7088,12 +7309,14 @@
             <w:pPr>
               <w:jc w:val="center"/>
             </w:pPr>
+            <w:proofErr w:type="gramStart"/>
             <w:r>
               <w:rPr>
                 <w:rFonts w:hint="eastAsia"/>
               </w:rPr>
               <w:t>橘</w:t>
             </w:r>
+            <w:proofErr w:type="gramEnd"/>
           </w:p>
         </w:tc>
         <w:tc>
@@ -7205,7 +7428,35 @@
           <w:rFonts w:hint="eastAsia"/>
         </w:rPr>
         <w:lastRenderedPageBreak/>
-        <w:t>深層的神經網路如塊璞玉，未經雕琢不得其瑰。因為</w:t>
+        <w:t>深層的神經</w:t>
+      </w:r>
+      <w:proofErr w:type="gramStart"/>
+      <w:r>
+        <w:rPr>
+          <w:rFonts w:hint="eastAsia"/>
+        </w:rPr>
+        <w:t>網路如塊璞玉</w:t>
+      </w:r>
+      <w:proofErr w:type="gramEnd"/>
+      <w:r>
+        <w:rPr>
+          <w:rFonts w:hint="eastAsia"/>
+        </w:rPr>
+        <w:t>，未經雕琢不得其</w:t>
+      </w:r>
+      <w:proofErr w:type="gramStart"/>
+      <w:r>
+        <w:rPr>
+          <w:rFonts w:hint="eastAsia"/>
+        </w:rPr>
+        <w:t>瑰</w:t>
+      </w:r>
+      <w:proofErr w:type="gramEnd"/>
+      <w:r>
+        <w:rPr>
+          <w:rFonts w:hint="eastAsia"/>
+        </w:rPr>
+        <w:t>。因為</w:t>
       </w:r>
       <w:r>
         <w:rPr>
@@ -7777,12 +8028,14 @@
             <w:pPr>
               <w:jc w:val="center"/>
             </w:pPr>
+            <w:proofErr w:type="gramStart"/>
             <w:r>
               <w:rPr>
                 <w:rFonts w:hint="eastAsia"/>
               </w:rPr>
               <w:t>橘</w:t>
             </w:r>
+            <w:proofErr w:type="gramEnd"/>
           </w:p>
         </w:tc>
         <w:tc>
@@ -7810,7 +8063,15 @@
               <w:t xml:space="preserve">hidden </w:t>
             </w:r>
             <w:r>
-              <w:t>layer and offensive algo as mentor</w:t>
+              <w:t xml:space="preserve">layer and offensive </w:t>
+            </w:r>
+            <w:proofErr w:type="spellStart"/>
+            <w:r>
+              <w:t>algo</w:t>
+            </w:r>
+            <w:proofErr w:type="spellEnd"/>
+            <w:r>
+              <w:t xml:space="preserve"> as mentor</w:t>
             </w:r>
           </w:p>
         </w:tc>
@@ -7849,7 +8110,15 @@
               <w:t xml:space="preserve">hidden </w:t>
             </w:r>
             <w:r>
-              <w:t>layer and offensive algo as mentor</w:t>
+              <w:t xml:space="preserve">layer and offensive </w:t>
+            </w:r>
+            <w:proofErr w:type="spellStart"/>
+            <w:r>
+              <w:t>algo</w:t>
+            </w:r>
+            <w:proofErr w:type="spellEnd"/>
+            <w:r>
+              <w:t xml:space="preserve"> as mentor</w:t>
             </w:r>
           </w:p>
         </w:tc>
@@ -7897,7 +8166,15 @@
               <w:t xml:space="preserve">hidden </w:t>
             </w:r>
             <w:r>
-              <w:t>layer and offensive algo as mentor</w:t>
+              <w:t xml:space="preserve">layer and offensive </w:t>
+            </w:r>
+            <w:proofErr w:type="spellStart"/>
+            <w:r>
+              <w:t>algo</w:t>
+            </w:r>
+            <w:proofErr w:type="spellEnd"/>
+            <w:r>
+              <w:t xml:space="preserve"> as mentor</w:t>
             </w:r>
           </w:p>
         </w:tc>
@@ -10194,11 +10471,19 @@
       <w:pPr>
         <w:pStyle w:val="a3"/>
       </w:pPr>
-      <w:r>
-        <w:rPr>
-          <w:rFonts w:hint="eastAsia"/>
-        </w:rPr>
-        <w:t>柒、結論</w:t>
+      <w:proofErr w:type="gramStart"/>
+      <w:r>
+        <w:rPr>
+          <w:rFonts w:hint="eastAsia"/>
+        </w:rPr>
+        <w:t>柒</w:t>
+      </w:r>
+      <w:proofErr w:type="gramEnd"/>
+      <w:r>
+        <w:rPr>
+          <w:rFonts w:hint="eastAsia"/>
+        </w:rPr>
+        <w:t>、結論</w:t>
       </w:r>
     </w:p>
     <w:p>
@@ -10232,7 +10517,21 @@
         <w:rPr>
           <w:rFonts w:hint="eastAsia"/>
         </w:rPr>
-        <w:t>在特定條件下，先手能夠「完全制霸」對手，也就是存在一種出牌順序，使得先手必勝，如下</w:t>
+        <w:t>在特定條件下，先手能夠「</w:t>
+      </w:r>
+      <w:proofErr w:type="gramStart"/>
+      <w:r>
+        <w:rPr>
+          <w:rFonts w:hint="eastAsia"/>
+        </w:rPr>
+        <w:t>完全制霸</w:t>
+      </w:r>
+      <w:proofErr w:type="gramEnd"/>
+      <w:r>
+        <w:rPr>
+          <w:rFonts w:hint="eastAsia"/>
+        </w:rPr>
+        <w:t>」對手，也就是存在一種出牌順序，使得先手必勝，如下</w:t>
       </w:r>
       <w:r>
         <w:rPr>
@@ -10538,7 +10837,21 @@
         <w:rPr>
           <w:rFonts w:hint="eastAsia"/>
         </w:rPr>
-        <w:t>通常大家會傾向於「存功能牌」，並在遊戲結束前盡速丟出，就像</w:t>
+        <w:t>通常大家會傾向於「存功能牌」，並在遊戲結束</w:t>
+      </w:r>
+      <w:proofErr w:type="gramStart"/>
+      <w:r>
+        <w:rPr>
+          <w:rFonts w:hint="eastAsia"/>
+        </w:rPr>
+        <w:t>前盡速丟</w:t>
+      </w:r>
+      <w:proofErr w:type="gramEnd"/>
+      <w:r>
+        <w:rPr>
+          <w:rFonts w:hint="eastAsia"/>
+        </w:rPr>
+        <w:t>出，就像</w:t>
       </w:r>
       <w:r>
         <w:t>Naïve</w:t>
@@ -10621,8 +10934,16 @@
         <w:rPr>
           <w:rFonts w:hint="eastAsia"/>
         </w:rPr>
-        <w:t>能夠佔</w:t>
-      </w:r>
+        <w:t>能夠</w:t>
+      </w:r>
+      <w:proofErr w:type="gramStart"/>
+      <w:r>
+        <w:rPr>
+          <w:rFonts w:hint="eastAsia"/>
+        </w:rPr>
+        <w:t>佔</w:t>
+      </w:r>
+      <w:proofErr w:type="gramEnd"/>
       <w:r>
         <w:t>Naïve algorithm</w:t>
       </w:r>
@@ -10662,6 +10983,7 @@
         </w:rPr>
         <w:t>是個「資訊不對稱」的賽局，就算能夠掌握對手的行為模式，也沒辦法掌握對手的下一步棋，因為神經網路沒辦法看穿對手的牌，沒辦法像</w:t>
       </w:r>
+      <w:proofErr w:type="spellStart"/>
       <w:r>
         <w:rPr>
           <w:rFonts w:hint="eastAsia"/>
@@ -10671,6 +10993,7 @@
       <w:r>
         <w:t>lphaGo</w:t>
       </w:r>
+      <w:proofErr w:type="spellEnd"/>
       <w:r>
         <w:rPr>
           <w:rFonts w:hint="eastAsia"/>
@@ -11001,7 +11324,15 @@
         <w:rPr>
           <w:rFonts w:hint="eastAsia"/>
         </w:rPr>
-        <w:t>穩定許多，好比人類懂得使用語言、文字以及記憶來儲存所學所能，凡是學會的，就會永遠保存在在腦中。</w:t>
+        <w:t>穩定許多，好比人類懂得使用語言、文字以及記憶來儲存所學所能，凡是學會的，就會永遠</w:t>
+      </w:r>
+      <w:bookmarkStart w:id="0" w:name="_GoBack"/>
+      <w:bookmarkEnd w:id="0"/>
+      <w:r>
+        <w:rPr>
+          <w:rFonts w:hint="eastAsia"/>
+        </w:rPr>
+        <w:t>保存在在腦中。</w:t>
       </w:r>
     </w:p>
     <w:p>
@@ -11199,7 +11530,21 @@
               <w:rPr>
                 <w:rFonts w:hint="eastAsia"/>
               </w:rPr>
-              <w:t>增加隱藏層深度成效不彰</w:t>
+              <w:t>增加隱藏層深度成效</w:t>
+            </w:r>
+            <w:proofErr w:type="gramStart"/>
+            <w:r>
+              <w:rPr>
+                <w:rFonts w:hint="eastAsia"/>
+              </w:rPr>
+              <w:t>不</w:t>
+            </w:r>
+            <w:proofErr w:type="gramEnd"/>
+            <w:r>
+              <w:rPr>
+                <w:rFonts w:hint="eastAsia"/>
+              </w:rPr>
+              <w:t>彰</w:t>
             </w:r>
           </w:p>
           <w:p>
@@ -11342,7 +11687,21 @@
         <w:rPr>
           <w:rFonts w:hint="eastAsia"/>
         </w:rPr>
-        <w:t>的運算效能，窮舉每一種</w:t>
+        <w:t>的運算效能，</w:t>
+      </w:r>
+      <w:proofErr w:type="gramStart"/>
+      <w:r>
+        <w:rPr>
+          <w:rFonts w:hint="eastAsia"/>
+        </w:rPr>
+        <w:t>窮舉每</w:t>
+      </w:r>
+      <w:proofErr w:type="gramEnd"/>
+      <w:r>
+        <w:rPr>
+          <w:rFonts w:hint="eastAsia"/>
+        </w:rPr>
+        <w:t>一種</w:t>
       </w:r>
       <w:r>
         <w:rPr>
@@ -11356,6 +11715,7 @@
         </w:rPr>
         <w:t>Alpha Go</w:t>
       </w:r>
+      <w:proofErr w:type="gramStart"/>
       <w:r>
         <w:rPr>
           <w:rFonts w:hint="eastAsia"/>
@@ -11372,7 +11732,14 @@
         <w:rPr>
           <w:rFonts w:hint="eastAsia"/>
         </w:rPr>
-        <w:t>神經網路以及</w:t>
+        <w:t>神經</w:t>
+      </w:r>
+      <w:proofErr w:type="gramEnd"/>
+      <w:r>
+        <w:rPr>
+          <w:rFonts w:hint="eastAsia"/>
+        </w:rPr>
+        <w:t>網路以及</w:t>
       </w:r>
       <w:r>
         <w:t>Q-Learning</w:t>
@@ -11381,7 +11748,21 @@
         <w:rPr>
           <w:rFonts w:hint="eastAsia"/>
         </w:rPr>
-        <w:t>，演算哪個落點勝率最高，終於攻克了圍棋領域。</w:t>
+        <w:t>，演算哪</w:t>
+      </w:r>
+      <w:proofErr w:type="gramStart"/>
+      <w:r>
+        <w:rPr>
+          <w:rFonts w:hint="eastAsia"/>
+        </w:rPr>
+        <w:t>個</w:t>
+      </w:r>
+      <w:proofErr w:type="gramEnd"/>
+      <w:r>
+        <w:rPr>
+          <w:rFonts w:hint="eastAsia"/>
+        </w:rPr>
+        <w:t>落點勝率最高，終於攻克了圍棋領域。</w:t>
       </w:r>
     </w:p>
     <w:p>
@@ -11471,9 +11852,11 @@
         </w:rPr>
         <w:t>矛頭指向全世界最暢銷的桌遊</w:t>
       </w:r>
+      <w:proofErr w:type="gramStart"/>
       <w:r>
         <w:t>──</w:t>
       </w:r>
+      <w:proofErr w:type="gramEnd"/>
       <w:r>
         <w:rPr>
           <w:rFonts w:hint="eastAsia"/>
@@ -11807,9 +12190,11 @@
               <w:spacing w:line="240" w:lineRule="auto"/>
               <w:jc w:val="center"/>
             </w:pPr>
+            <w:proofErr w:type="spellStart"/>
             <w:r>
               <w:t>Tensorflow</w:t>
             </w:r>
+            <w:proofErr w:type="spellEnd"/>
           </w:p>
         </w:tc>
         <w:tc>
@@ -12106,7 +12491,7 @@
                 </wp:anchor>
               </w:drawing>
             </mc:Choice>
-            <mc:Fallback xmlns:cx="http://schemas.microsoft.com/office/drawing/2014/chartex" xmlns:cx1="http://schemas.microsoft.com/office/drawing/2015/9/8/chartex" xmlns:cx2="http://schemas.microsoft.com/office/drawing/2015/10/21/chartex" xmlns:cx3="http://schemas.microsoft.com/office/drawing/2016/5/9/chartex" xmlns:cx4="http://schemas.microsoft.com/office/drawing/2016/5/10/chartex" xmlns:cx5="http://schemas.microsoft.com/office/drawing/2016/5/11/chartex" xmlns:cx6="http://schemas.microsoft.com/office/drawing/2016/5/12/chartex" xmlns:cx7="http://schemas.microsoft.com/office/drawing/2016/5/13/chartex" xmlns:cx8="http://schemas.microsoft.com/office/drawing/2016/5/14/chartex" xmlns:aink="http://schemas.microsoft.com/office/drawing/2016/ink" xmlns:am3d="http://schemas.microsoft.com/office/drawing/2017/model3d" xmlns:w16cex="http://schemas.microsoft.com/office/word/2018/wordml/cex" xmlns:w16cid="http://schemas.microsoft.com/office/word/2016/wordml/cid" xmlns:w16="http://schemas.microsoft.com/office/word/2018/wordml" xmlns:w16se="http://schemas.microsoft.com/office/word/2015/wordml/symex">
+            <mc:Fallback xmlns:w16se="http://schemas.microsoft.com/office/word/2015/wordml/symex" xmlns:w16="http://schemas.microsoft.com/office/word/2018/wordml" xmlns:w16cid="http://schemas.microsoft.com/office/word/2016/wordml/cid" xmlns:w16cex="http://schemas.microsoft.com/office/word/2018/wordml/cex" xmlns:am3d="http://schemas.microsoft.com/office/drawing/2017/model3d" xmlns:aink="http://schemas.microsoft.com/office/drawing/2016/ink" xmlns:cx8="http://schemas.microsoft.com/office/drawing/2016/5/14/chartex" xmlns:cx7="http://schemas.microsoft.com/office/drawing/2016/5/13/chartex" xmlns:cx6="http://schemas.microsoft.com/office/drawing/2016/5/12/chartex" xmlns:cx5="http://schemas.microsoft.com/office/drawing/2016/5/11/chartex" xmlns:cx4="http://schemas.microsoft.com/office/drawing/2016/5/10/chartex" xmlns:cx3="http://schemas.microsoft.com/office/drawing/2016/5/9/chartex" xmlns:cx2="http://schemas.microsoft.com/office/drawing/2015/10/21/chartex" xmlns:cx1="http://schemas.microsoft.com/office/drawing/2015/9/8/chartex" xmlns:cx="http://schemas.microsoft.com/office/drawing/2014/chartex">
               <w:pict>
                 <v:shapetype w14:anchorId="48CC0D61" id="_x0000_t32" coordsize="21600,21600" o:spt="32" o:oned="t" path="m,l21600,21600e" filled="f">
                   <v:path arrowok="t" fillok="f" o:connecttype="none"/>
@@ -12797,6 +13182,7 @@
   <w:style w:type="character" w:default="1" w:styleId="a0">
     <w:name w:val="Default Paragraph Font"/>
     <w:uiPriority w:val="1"/>
+    <w:semiHidden/>
     <w:unhideWhenUsed/>
   </w:style>
   <w:style w:type="table" w:default="1" w:styleId="a1">
@@ -13718,7 +14104,7 @@
 </file>
 
 <file path=customXml/itemProps1.xml><?xml version="1.0" encoding="utf-8"?>
-<ds:datastoreItem xmlns:ds="http://schemas.openxmlformats.org/officeDocument/2006/customXml" ds:itemID="{DC81AA24-6663-4B15-8907-1BC032096181}">
+<ds:datastoreItem xmlns:ds="http://schemas.openxmlformats.org/officeDocument/2006/customXml" ds:itemID="{E5CF49F3-7064-483C-8C66-693683969670}">
   <ds:schemaRefs>
     <ds:schemaRef ds:uri="http://schemas.openxmlformats.org/officeDocument/2006/bibliography"/>
   </ds:schemaRefs>

</xml_diff>